<commit_message>
Actualizada UD06 y UD07 (UD08 restaurada)
</commit_message>
<xml_diff>
--- a/castellano/UD06/2 DAM SGE UD 6 Desarrollo de módulos de Odoo Modelo y Vista.docx
+++ b/castellano/UD06/2 DAM SGE UD 6 Desarrollo de módulos de Odoo Modelo y Vista.docx
@@ -292,12 +292,12 @@
             <wp:extent cx="837247" cy="294417"/>
             <wp:effectExtent b="0" l="0" r="0" t="0"/>
             <wp:wrapSquare wrapText="bothSides" distB="57150" distT="57150" distL="57150" distR="57150"/>
-            <wp:docPr id="7" name="image4.png"/>
+            <wp:docPr id="7" name="image9.png"/>
             <a:graphic>
               <a:graphicData uri="http://schemas.openxmlformats.org/drawingml/2006/picture">
                 <pic:pic>
                   <pic:nvPicPr>
-                    <pic:cNvPr id="0" name="image4.png"/>
+                    <pic:cNvPr id="0" name="image9.png"/>
                     <pic:cNvPicPr preferRelativeResize="0"/>
                   </pic:nvPicPr>
                   <pic:blipFill>
@@ -2652,8 +2652,15 @@
             <w:rPr>
               <w:rFonts w:ascii="Verdana" w:cs="Verdana" w:eastAsia="Verdana" w:hAnsi="Verdana"/>
               <w:b w:val="1"/>
+              <w:i w:val="0"/>
+              <w:smallCaps w:val="0"/>
+              <w:strike w:val="0"/>
+              <w:color w:val="000000"/>
               <w:sz w:val="21"/>
               <w:szCs w:val="21"/>
+              <w:u w:val="none"/>
+              <w:shd w:fill="auto" w:val="clear"/>
+              <w:vertAlign w:val="baseline"/>
             </w:rPr>
           </w:pPr>
           <w:hyperlink w:anchor="_l9i0lschsgz">
@@ -2661,8 +2668,15 @@
               <w:rPr>
                 <w:rFonts w:ascii="Verdana" w:cs="Verdana" w:eastAsia="Verdana" w:hAnsi="Verdana"/>
                 <w:b w:val="1"/>
+                <w:i w:val="0"/>
+                <w:smallCaps w:val="0"/>
+                <w:strike w:val="0"/>
+                <w:color w:val="000000"/>
                 <w:sz w:val="21"/>
                 <w:szCs w:val="21"/>
+                <w:u w:val="none"/>
+                <w:shd w:fill="auto" w:val="clear"/>
+                <w:vertAlign w:val="baseline"/>
                 <w:rtl w:val="0"/>
               </w:rPr>
               <w:t xml:space="preserve">Formularios dinámicos</w:t>
@@ -2672,8 +2686,15 @@
             <w:rPr>
               <w:rFonts w:ascii="Verdana" w:cs="Verdana" w:eastAsia="Verdana" w:hAnsi="Verdana"/>
               <w:b w:val="1"/>
+              <w:i w:val="0"/>
+              <w:smallCaps w:val="0"/>
+              <w:strike w:val="0"/>
+              <w:color w:val="000000"/>
               <w:sz w:val="21"/>
               <w:szCs w:val="21"/>
+              <w:u w:val="none"/>
+              <w:shd w:fill="auto" w:val="clear"/>
+              <w:vertAlign w:val="baseline"/>
               <w:rtl w:val="0"/>
             </w:rPr>
             <w:tab/>
@@ -2687,8 +2708,15 @@
             <w:rPr>
               <w:rFonts w:ascii="Verdana" w:cs="Verdana" w:eastAsia="Verdana" w:hAnsi="Verdana"/>
               <w:b w:val="1"/>
+              <w:i w:val="0"/>
+              <w:smallCaps w:val="0"/>
+              <w:strike w:val="0"/>
+              <w:color w:val="000000"/>
               <w:sz w:val="21"/>
               <w:szCs w:val="21"/>
+              <w:u w:val="none"/>
+              <w:shd w:fill="auto" w:val="clear"/>
+              <w:vertAlign w:val="baseline"/>
               <w:rtl w:val="0"/>
             </w:rPr>
             <w:t xml:space="preserve">25</w:t>
@@ -3179,7 +3207,7 @@
                 <w:vertAlign w:val="baseline"/>
                 <w:rtl w:val="0"/>
               </w:rPr>
-              <w:t xml:space="preserve">Módulos de ejemplo con comentarios</w:t>
+              <w:t xml:space="preserve">Seguridad en modelos Odoo</w:t>
             </w:r>
           </w:hyperlink>
           <w:r>
@@ -3240,74 +3268,106 @@
             <w:rPr>
               <w:rFonts w:ascii="Verdana" w:cs="Verdana" w:eastAsia="Verdana" w:hAnsi="Verdana"/>
               <w:b w:val="1"/>
-              <w:i w:val="0"/>
-              <w:smallCaps w:val="0"/>
-              <w:strike w:val="0"/>
-              <w:color w:val="000000"/>
               <w:sz w:val="21"/>
               <w:szCs w:val="21"/>
-              <w:u w:val="none"/>
-              <w:shd w:fill="auto" w:val="clear"/>
-              <w:vertAlign w:val="baseline"/>
             </w:rPr>
           </w:pPr>
-          <w:hyperlink w:anchor="_6av2cnuyuhr1">
+          <w:hyperlink w:anchor="_r3i5y0dezycf">
             <w:r>
               <w:rPr>
                 <w:rFonts w:ascii="Verdana" w:cs="Verdana" w:eastAsia="Verdana" w:hAnsi="Verdana"/>
                 <w:b w:val="1"/>
-                <w:i w:val="0"/>
-                <w:smallCaps w:val="0"/>
-                <w:strike w:val="0"/>
-                <w:color w:val="000000"/>
                 <w:sz w:val="21"/>
                 <w:szCs w:val="21"/>
-                <w:u w:val="none"/>
-                <w:shd w:fill="auto" w:val="clear"/>
-                <w:vertAlign w:val="baseline"/>
-                <w:rtl w:val="0"/>
-              </w:rPr>
-              <w:t xml:space="preserve">Bibliografía</w:t>
+                <w:rtl w:val="0"/>
+              </w:rPr>
+              <w:t xml:space="preserve">Módulos de ejemplo con comentarios</w:t>
             </w:r>
           </w:hyperlink>
           <w:r>
             <w:rPr>
               <w:rFonts w:ascii="Verdana" w:cs="Verdana" w:eastAsia="Verdana" w:hAnsi="Verdana"/>
               <w:b w:val="1"/>
-              <w:i w:val="0"/>
-              <w:smallCaps w:val="0"/>
-              <w:strike w:val="0"/>
-              <w:color w:val="000000"/>
               <w:sz w:val="21"/>
               <w:szCs w:val="21"/>
-              <w:u w:val="none"/>
-              <w:shd w:fill="auto" w:val="clear"/>
-              <w:vertAlign w:val="baseline"/>
               <w:rtl w:val="0"/>
             </w:rPr>
             <w:tab/>
           </w:r>
           <w:r>
             <w:fldChar w:fldCharType="begin"/>
-            <w:instrText xml:space="preserve"> PAGEREF _6av2cnuyuhr1 \h </w:instrText>
+            <w:instrText xml:space="preserve"> PAGEREF _r3i5y0dezycf \h </w:instrText>
             <w:fldChar w:fldCharType="separate"/>
           </w:r>
           <w:r>
             <w:rPr>
               <w:rFonts w:ascii="Verdana" w:cs="Verdana" w:eastAsia="Verdana" w:hAnsi="Verdana"/>
               <w:b w:val="1"/>
-              <w:i w:val="0"/>
-              <w:smallCaps w:val="0"/>
-              <w:strike w:val="0"/>
-              <w:color w:val="000000"/>
               <w:sz w:val="21"/>
               <w:szCs w:val="21"/>
-              <w:u w:val="none"/>
-              <w:shd w:fill="auto" w:val="clear"/>
-              <w:vertAlign w:val="baseline"/>
               <w:rtl w:val="0"/>
             </w:rPr>
             <w:t xml:space="preserve">29</w:t>
+          </w:r>
+          <w:r>
+            <w:fldChar w:fldCharType="end"/>
+          </w:r>
+          <w:r>
+            <w:rPr>
+              <w:rtl w:val="0"/>
+            </w:rPr>
+          </w:r>
+        </w:p>
+        <w:p>
+          <w:pPr>
+            <w:tabs>
+              <w:tab w:val="right" w:pos="9637.511811023622"/>
+            </w:tabs>
+            <w:spacing w:before="200" w:line="240" w:lineRule="auto"/>
+            <w:ind w:left="0" w:firstLine="0"/>
+            <w:rPr>
+              <w:rFonts w:ascii="Verdana" w:cs="Verdana" w:eastAsia="Verdana" w:hAnsi="Verdana"/>
+              <w:b w:val="1"/>
+              <w:sz w:val="21"/>
+              <w:szCs w:val="21"/>
+            </w:rPr>
+          </w:pPr>
+          <w:hyperlink w:anchor="_efwqehctkf1f">
+            <w:r>
+              <w:rPr>
+                <w:rFonts w:ascii="Verdana" w:cs="Verdana" w:eastAsia="Verdana" w:hAnsi="Verdana"/>
+                <w:b w:val="1"/>
+                <w:sz w:val="21"/>
+                <w:szCs w:val="21"/>
+                <w:rtl w:val="0"/>
+              </w:rPr>
+              <w:t xml:space="preserve">Bibliografía</w:t>
+            </w:r>
+          </w:hyperlink>
+          <w:r>
+            <w:rPr>
+              <w:rFonts w:ascii="Verdana" w:cs="Verdana" w:eastAsia="Verdana" w:hAnsi="Verdana"/>
+              <w:b w:val="1"/>
+              <w:sz w:val="21"/>
+              <w:szCs w:val="21"/>
+              <w:rtl w:val="0"/>
+            </w:rPr>
+            <w:tab/>
+          </w:r>
+          <w:r>
+            <w:fldChar w:fldCharType="begin"/>
+            <w:instrText xml:space="preserve"> PAGEREF _efwqehctkf1f \h </w:instrText>
+            <w:fldChar w:fldCharType="separate"/>
+          </w:r>
+          <w:r>
+            <w:rPr>
+              <w:rFonts w:ascii="Verdana" w:cs="Verdana" w:eastAsia="Verdana" w:hAnsi="Verdana"/>
+              <w:b w:val="1"/>
+              <w:sz w:val="21"/>
+              <w:szCs w:val="21"/>
+              <w:rtl w:val="0"/>
+            </w:rPr>
+            <w:t xml:space="preserve">30</w:t>
           </w:r>
           <w:r>
             <w:fldChar w:fldCharType="end"/>
@@ -3395,7 +3455,7 @@
               <w:vertAlign w:val="baseline"/>
               <w:rtl w:val="0"/>
             </w:rPr>
-            <w:t xml:space="preserve">29</w:t>
+            <w:t xml:space="preserve">30</w:t>
           </w:r>
           <w:r>
             <w:fldChar w:fldCharType="end"/>
@@ -3504,7 +3564,7 @@
         <w:pStyle w:val="Heading1"/>
         <w:numPr>
           <w:ilvl w:val="0"/>
-          <w:numId w:val="19"/>
+          <w:numId w:val="20"/>
         </w:numPr>
         <w:ind w:left="432"/>
         <w:rPr>
@@ -3540,7 +3600,7 @@
         <w:pageBreakBefore w:val="0"/>
         <w:numPr>
           <w:ilvl w:val="0"/>
-          <w:numId w:val="12"/>
+          <w:numId w:val="13"/>
         </w:numPr>
         <w:spacing w:after="0" w:afterAutospacing="0"/>
         <w:ind w:left="720" w:hanging="360"/>
@@ -3560,7 +3620,7 @@
         <w:pageBreakBefore w:val="0"/>
         <w:numPr>
           <w:ilvl w:val="0"/>
-          <w:numId w:val="12"/>
+          <w:numId w:val="13"/>
         </w:numPr>
         <w:spacing w:before="0" w:beforeAutospacing="0"/>
         <w:ind w:left="720" w:hanging="360"/>
@@ -3944,12 +4004,12 @@
             <wp:extent cx="4268844" cy="4327208"/>
             <wp:effectExtent b="0" l="0" r="0" t="0"/>
             <wp:wrapTopAndBottom distB="114300" distT="114300"/>
-            <wp:docPr id="5" name="image7.png"/>
+            <wp:docPr id="5" name="image13.png"/>
             <a:graphic>
               <a:graphicData uri="http://schemas.openxmlformats.org/drawingml/2006/picture">
                 <pic:pic>
                   <pic:nvPicPr>
-                    <pic:cNvPr id="0" name="image7.png"/>
+                    <pic:cNvPr id="0" name="image13.png"/>
                     <pic:cNvPicPr preferRelativeResize="0"/>
                   </pic:nvPicPr>
                   <pic:blipFill>
@@ -4065,7 +4125,7 @@
         <w:pageBreakBefore w:val="0"/>
         <w:numPr>
           <w:ilvl w:val="0"/>
-          <w:numId w:val="18"/>
+          <w:numId w:val="19"/>
         </w:numPr>
         <w:spacing w:after="0" w:afterAutospacing="0"/>
         <w:ind w:left="720" w:hanging="360"/>
@@ -4111,7 +4171,7 @@
         <w:pageBreakBefore w:val="0"/>
         <w:numPr>
           <w:ilvl w:val="1"/>
-          <w:numId w:val="18"/>
+          <w:numId w:val="19"/>
         </w:numPr>
         <w:spacing w:after="0" w:afterAutospacing="0" w:before="0" w:beforeAutospacing="0"/>
         <w:ind w:left="1440" w:hanging="360"/>
@@ -4160,7 +4220,7 @@
         <w:pageBreakBefore w:val="0"/>
         <w:numPr>
           <w:ilvl w:val="1"/>
-          <w:numId w:val="18"/>
+          <w:numId w:val="19"/>
         </w:numPr>
         <w:spacing w:after="0" w:afterAutospacing="0" w:before="0" w:beforeAutospacing="0"/>
         <w:ind w:left="1440" w:hanging="360"/>
@@ -4178,7 +4238,7 @@
         <w:pageBreakBefore w:val="0"/>
         <w:numPr>
           <w:ilvl w:val="1"/>
-          <w:numId w:val="18"/>
+          <w:numId w:val="19"/>
         </w:numPr>
         <w:spacing w:after="0" w:afterAutospacing="0" w:before="0" w:beforeAutospacing="0"/>
         <w:ind w:left="1440" w:hanging="360"/>
@@ -4198,7 +4258,7 @@
         <w:pageBreakBefore w:val="0"/>
         <w:numPr>
           <w:ilvl w:val="0"/>
-          <w:numId w:val="18"/>
+          <w:numId w:val="19"/>
         </w:numPr>
         <w:spacing w:after="0" w:afterAutospacing="0" w:before="0" w:beforeAutospacing="0"/>
         <w:ind w:left="720" w:hanging="360"/>
@@ -4231,7 +4291,7 @@
         <w:pageBreakBefore w:val="0"/>
         <w:numPr>
           <w:ilvl w:val="1"/>
-          <w:numId w:val="18"/>
+          <w:numId w:val="19"/>
         </w:numPr>
         <w:spacing w:after="0" w:afterAutospacing="0" w:before="0" w:beforeAutospacing="0"/>
         <w:ind w:left="1440" w:hanging="360"/>
@@ -4264,7 +4324,7 @@
         <w:pageBreakBefore w:val="0"/>
         <w:numPr>
           <w:ilvl w:val="1"/>
-          <w:numId w:val="18"/>
+          <w:numId w:val="19"/>
         </w:numPr>
         <w:spacing w:after="0" w:afterAutospacing="0" w:before="0" w:beforeAutospacing="0"/>
         <w:ind w:left="1440" w:hanging="360"/>
@@ -4292,7 +4352,7 @@
         <w:pageBreakBefore w:val="0"/>
         <w:numPr>
           <w:ilvl w:val="1"/>
-          <w:numId w:val="18"/>
+          <w:numId w:val="19"/>
         </w:numPr>
         <w:spacing w:after="0" w:afterAutospacing="0" w:before="0" w:beforeAutospacing="0"/>
         <w:ind w:left="1440" w:hanging="360"/>
@@ -4320,7 +4380,7 @@
         <w:pageBreakBefore w:val="0"/>
         <w:numPr>
           <w:ilvl w:val="0"/>
-          <w:numId w:val="18"/>
+          <w:numId w:val="19"/>
         </w:numPr>
         <w:spacing w:after="0" w:afterAutospacing="0" w:before="0" w:beforeAutospacing="0"/>
         <w:ind w:left="720" w:hanging="360"/>
@@ -4353,7 +4413,7 @@
         <w:pageBreakBefore w:val="0"/>
         <w:numPr>
           <w:ilvl w:val="0"/>
-          <w:numId w:val="18"/>
+          <w:numId w:val="19"/>
         </w:numPr>
         <w:spacing w:after="0" w:afterAutospacing="0" w:before="0" w:beforeAutospacing="0"/>
         <w:ind w:left="720" w:hanging="360"/>
@@ -4373,7 +4433,7 @@
         <w:pageBreakBefore w:val="0"/>
         <w:numPr>
           <w:ilvl w:val="0"/>
-          <w:numId w:val="18"/>
+          <w:numId w:val="19"/>
         </w:numPr>
         <w:spacing w:before="0" w:beforeAutospacing="0"/>
         <w:ind w:left="720" w:hanging="360"/>
@@ -4443,7 +4503,7 @@
         <w:pStyle w:val="Heading1"/>
         <w:numPr>
           <w:ilvl w:val="0"/>
-          <w:numId w:val="19"/>
+          <w:numId w:val="20"/>
         </w:numPr>
         <w:ind w:left="432"/>
         <w:rPr>
@@ -4488,7 +4548,7 @@
       <w:pPr>
         <w:numPr>
           <w:ilvl w:val="0"/>
-          <w:numId w:val="13"/>
+          <w:numId w:val="14"/>
         </w:numPr>
         <w:spacing w:after="0" w:afterAutospacing="0"/>
         <w:ind w:left="720" w:hanging="360"/>
@@ -4520,7 +4580,7 @@
       <w:pPr>
         <w:numPr>
           <w:ilvl w:val="1"/>
-          <w:numId w:val="13"/>
+          <w:numId w:val="14"/>
         </w:numPr>
         <w:spacing w:after="0" w:afterAutospacing="0" w:before="0" w:beforeAutospacing="0"/>
         <w:ind w:left="1440" w:hanging="360"/>
@@ -4548,7 +4608,7 @@
       <w:pPr>
         <w:numPr>
           <w:ilvl w:val="0"/>
-          <w:numId w:val="13"/>
+          <w:numId w:val="14"/>
         </w:numPr>
         <w:spacing w:before="0" w:beforeAutospacing="0"/>
         <w:ind w:left="720" w:hanging="360"/>
@@ -4742,7 +4802,7 @@
         <w:pStyle w:val="Heading1"/>
         <w:numPr>
           <w:ilvl w:val="0"/>
-          <w:numId w:val="19"/>
+          <w:numId w:val="20"/>
         </w:numPr>
         <w:ind w:left="432"/>
         <w:rPr>
@@ -4972,7 +5032,7 @@
         <w:pStyle w:val="Heading2"/>
         <w:numPr>
           <w:ilvl w:val="1"/>
-          <w:numId w:val="19"/>
+          <w:numId w:val="20"/>
         </w:numPr>
       </w:pPr>
       <w:bookmarkStart w:colFirst="0" w:colLast="0" w:name="_z1cak5w3b36f" w:id="4"/>
@@ -5057,7 +5117,7 @@
       <w:pPr>
         <w:numPr>
           <w:ilvl w:val="0"/>
-          <w:numId w:val="23"/>
+          <w:numId w:val="24"/>
         </w:numPr>
         <w:ind w:left="720" w:hanging="360"/>
       </w:pPr>
@@ -5072,7 +5132,7 @@
       <w:pPr>
         <w:numPr>
           <w:ilvl w:val="0"/>
-          <w:numId w:val="23"/>
+          <w:numId w:val="24"/>
         </w:numPr>
         <w:ind w:left="720" w:hanging="360"/>
       </w:pPr>
@@ -5087,7 +5147,7 @@
       <w:pPr>
         <w:numPr>
           <w:ilvl w:val="1"/>
-          <w:numId w:val="23"/>
+          <w:numId w:val="24"/>
         </w:numPr>
         <w:ind w:left="1440" w:hanging="360"/>
       </w:pPr>
@@ -5102,7 +5162,7 @@
       <w:pPr>
         <w:numPr>
           <w:ilvl w:val="1"/>
-          <w:numId w:val="23"/>
+          <w:numId w:val="24"/>
         </w:numPr>
         <w:ind w:left="1440" w:hanging="360"/>
       </w:pPr>
@@ -5117,7 +5177,7 @@
       <w:pPr>
         <w:numPr>
           <w:ilvl w:val="1"/>
-          <w:numId w:val="23"/>
+          <w:numId w:val="24"/>
         </w:numPr>
         <w:ind w:left="1440" w:hanging="360"/>
       </w:pPr>
@@ -5132,7 +5192,7 @@
       <w:pPr>
         <w:numPr>
           <w:ilvl w:val="0"/>
-          <w:numId w:val="23"/>
+          <w:numId w:val="24"/>
         </w:numPr>
         <w:ind w:left="720" w:hanging="360"/>
       </w:pPr>
@@ -5147,7 +5207,7 @@
       <w:pPr>
         <w:numPr>
           <w:ilvl w:val="0"/>
-          <w:numId w:val="23"/>
+          <w:numId w:val="24"/>
         </w:numPr>
         <w:ind w:left="720" w:hanging="360"/>
       </w:pPr>
@@ -5378,7 +5438,7 @@
         <w:pStyle w:val="Heading1"/>
         <w:numPr>
           <w:ilvl w:val="0"/>
-          <w:numId w:val="19"/>
+          <w:numId w:val="20"/>
         </w:numPr>
         <w:spacing w:after="0" w:afterAutospacing="0"/>
         <w:ind w:left="432"/>
@@ -5403,7 +5463,7 @@
         <w:pStyle w:val="Heading2"/>
         <w:numPr>
           <w:ilvl w:val="1"/>
-          <w:numId w:val="19"/>
+          <w:numId w:val="20"/>
         </w:numPr>
         <w:spacing w:before="0" w:beforeAutospacing="0"/>
         <w:rPr>
@@ -5481,7 +5541,7 @@
       <w:pPr>
         <w:numPr>
           <w:ilvl w:val="0"/>
-          <w:numId w:val="22"/>
+          <w:numId w:val="23"/>
         </w:numPr>
         <w:ind w:left="720" w:hanging="360"/>
       </w:pPr>
@@ -5522,7 +5582,7 @@
       <w:pPr>
         <w:numPr>
           <w:ilvl w:val="0"/>
-          <w:numId w:val="22"/>
+          <w:numId w:val="23"/>
         </w:numPr>
         <w:ind w:left="720" w:hanging="360"/>
       </w:pPr>
@@ -5563,7 +5623,7 @@
       <w:pPr>
         <w:numPr>
           <w:ilvl w:val="1"/>
-          <w:numId w:val="22"/>
+          <w:numId w:val="23"/>
         </w:numPr>
         <w:ind w:left="1440" w:hanging="360"/>
       </w:pPr>
@@ -5578,7 +5638,7 @@
       <w:pPr>
         <w:numPr>
           <w:ilvl w:val="0"/>
-          <w:numId w:val="22"/>
+          <w:numId w:val="23"/>
         </w:numPr>
         <w:ind w:left="720" w:hanging="360"/>
       </w:pPr>
@@ -5593,7 +5653,7 @@
       <w:pPr>
         <w:numPr>
           <w:ilvl w:val="0"/>
-          <w:numId w:val="22"/>
+          <w:numId w:val="23"/>
         </w:numPr>
         <w:ind w:left="720" w:hanging="360"/>
       </w:pPr>
@@ -5608,7 +5668,7 @@
       <w:pPr>
         <w:numPr>
           <w:ilvl w:val="0"/>
-          <w:numId w:val="22"/>
+          <w:numId w:val="23"/>
         </w:numPr>
         <w:ind w:left="720" w:hanging="360"/>
       </w:pPr>
@@ -6411,7 +6471,7 @@
       <w:pPr>
         <w:numPr>
           <w:ilvl w:val="0"/>
-          <w:numId w:val="7"/>
+          <w:numId w:val="8"/>
         </w:numPr>
         <w:ind w:left="720" w:hanging="360"/>
       </w:pPr>
@@ -6450,7 +6510,7 @@
       <w:pPr>
         <w:numPr>
           <w:ilvl w:val="0"/>
-          <w:numId w:val="7"/>
+          <w:numId w:val="8"/>
         </w:numPr>
         <w:ind w:left="720" w:hanging="360"/>
       </w:pPr>
@@ -6530,7 +6590,7 @@
       <w:pPr>
         <w:numPr>
           <w:ilvl w:val="0"/>
-          <w:numId w:val="7"/>
+          <w:numId w:val="8"/>
         </w:numPr>
         <w:ind w:left="720" w:hanging="360"/>
       </w:pPr>
@@ -6760,7 +6820,7 @@
       <w:pPr>
         <w:numPr>
           <w:ilvl w:val="0"/>
-          <w:numId w:val="8"/>
+          <w:numId w:val="9"/>
         </w:numPr>
         <w:ind w:left="720" w:hanging="360"/>
         <w:rPr>
@@ -6841,7 +6901,7 @@
         <w:pStyle w:val="Heading2"/>
         <w:numPr>
           <w:ilvl w:val="1"/>
-          <w:numId w:val="19"/>
+          <w:numId w:val="20"/>
         </w:numPr>
         <w:rPr>
           <w:u w:val="none"/>
@@ -6892,7 +6952,7 @@
       <w:pPr>
         <w:numPr>
           <w:ilvl w:val="0"/>
-          <w:numId w:val="21"/>
+          <w:numId w:val="22"/>
         </w:numPr>
         <w:ind w:left="720" w:hanging="360"/>
         <w:rPr>
@@ -6911,7 +6971,7 @@
       <w:pPr>
         <w:numPr>
           <w:ilvl w:val="0"/>
-          <w:numId w:val="21"/>
+          <w:numId w:val="22"/>
         </w:numPr>
         <w:ind w:left="720" w:hanging="360"/>
         <w:rPr>
@@ -6930,7 +6990,7 @@
       <w:pPr>
         <w:numPr>
           <w:ilvl w:val="0"/>
-          <w:numId w:val="21"/>
+          <w:numId w:val="22"/>
         </w:numPr>
         <w:ind w:left="720" w:hanging="360"/>
         <w:rPr>
@@ -6949,7 +7009,7 @@
       <w:pPr>
         <w:numPr>
           <w:ilvl w:val="0"/>
-          <w:numId w:val="21"/>
+          <w:numId w:val="22"/>
         </w:numPr>
         <w:ind w:left="720" w:hanging="360"/>
         <w:rPr>
@@ -6968,7 +7028,7 @@
       <w:pPr>
         <w:numPr>
           <w:ilvl w:val="0"/>
-          <w:numId w:val="21"/>
+          <w:numId w:val="22"/>
         </w:numPr>
         <w:ind w:left="720" w:hanging="360"/>
         <w:rPr>
@@ -6987,7 +7047,7 @@
       <w:pPr>
         <w:numPr>
           <w:ilvl w:val="0"/>
-          <w:numId w:val="21"/>
+          <w:numId w:val="22"/>
         </w:numPr>
         <w:ind w:left="720" w:hanging="360"/>
         <w:rPr>
@@ -7006,7 +7066,7 @@
       <w:pPr>
         <w:numPr>
           <w:ilvl w:val="0"/>
-          <w:numId w:val="21"/>
+          <w:numId w:val="22"/>
         </w:numPr>
         <w:ind w:left="720" w:hanging="360"/>
         <w:rPr>
@@ -7025,7 +7085,7 @@
       <w:pPr>
         <w:numPr>
           <w:ilvl w:val="0"/>
-          <w:numId w:val="21"/>
+          <w:numId w:val="22"/>
         </w:numPr>
         <w:ind w:left="720" w:hanging="360"/>
         <w:rPr>
@@ -7044,7 +7104,7 @@
       <w:pPr>
         <w:numPr>
           <w:ilvl w:val="0"/>
-          <w:numId w:val="21"/>
+          <w:numId w:val="22"/>
         </w:numPr>
         <w:ind w:left="720" w:hanging="360"/>
       </w:pPr>
@@ -7077,7 +7137,7 @@
       <w:pPr>
         <w:numPr>
           <w:ilvl w:val="0"/>
-          <w:numId w:val="17"/>
+          <w:numId w:val="18"/>
         </w:numPr>
         <w:ind w:left="720" w:hanging="360"/>
       </w:pPr>
@@ -7099,7 +7159,7 @@
       <w:pPr>
         <w:numPr>
           <w:ilvl w:val="0"/>
-          <w:numId w:val="17"/>
+          <w:numId w:val="18"/>
         </w:numPr>
         <w:ind w:left="720" w:hanging="360"/>
       </w:pPr>
@@ -7438,7 +7498,7 @@
         <w:pStyle w:val="Heading2"/>
         <w:numPr>
           <w:ilvl w:val="1"/>
-          <w:numId w:val="19"/>
+          <w:numId w:val="20"/>
         </w:numPr>
         <w:rPr>
           <w:u w:val="none"/>
@@ -7540,7 +7600,7 @@
       <w:pPr>
         <w:numPr>
           <w:ilvl w:val="0"/>
-          <w:numId w:val="11"/>
+          <w:numId w:val="12"/>
         </w:numPr>
         <w:ind w:left="720" w:hanging="360"/>
       </w:pPr>
@@ -7589,7 +7649,7 @@
       <w:pPr>
         <w:numPr>
           <w:ilvl w:val="1"/>
-          <w:numId w:val="11"/>
+          <w:numId w:val="12"/>
         </w:numPr>
         <w:ind w:left="1440" w:hanging="360"/>
         <w:rPr>
@@ -7625,12 +7685,12 @@
             <wp:extent cx="2454593" cy="936207"/>
             <wp:effectExtent b="0" l="0" r="0" t="0"/>
             <wp:wrapTopAndBottom distB="114300" distT="114300"/>
-            <wp:docPr id="10" name="image6.png"/>
+            <wp:docPr id="10" name="image7.png"/>
             <a:graphic>
               <a:graphicData uri="http://schemas.openxmlformats.org/drawingml/2006/picture">
                 <pic:pic>
                   <pic:nvPicPr>
-                    <pic:cNvPr id="0" name="image6.png"/>
+                    <pic:cNvPr id="0" name="image7.png"/>
                     <pic:cNvPicPr preferRelativeResize="0"/>
                   </pic:nvPicPr>
                   <pic:blipFill>
@@ -7887,7 +7947,7 @@
       <w:pPr>
         <w:numPr>
           <w:ilvl w:val="0"/>
-          <w:numId w:val="20"/>
+          <w:numId w:val="21"/>
         </w:numPr>
         <w:ind w:left="720" w:hanging="360"/>
       </w:pPr>
@@ -7923,7 +7983,7 @@
       <w:pPr>
         <w:numPr>
           <w:ilvl w:val="1"/>
-          <w:numId w:val="20"/>
+          <w:numId w:val="21"/>
         </w:numPr>
         <w:ind w:left="1440" w:hanging="360"/>
       </w:pPr>
@@ -7958,12 +8018,12 @@
             <wp:extent cx="3029935" cy="1190625"/>
             <wp:effectExtent b="0" l="0" r="0" t="0"/>
             <wp:wrapTopAndBottom distB="114300" distT="114300"/>
-            <wp:docPr id="6" name="image5.png"/>
+            <wp:docPr id="6" name="image6.png"/>
             <a:graphic>
               <a:graphicData uri="http://schemas.openxmlformats.org/drawingml/2006/picture">
                 <pic:pic>
                   <pic:nvPicPr>
-                    <pic:cNvPr id="0" name="image5.png"/>
+                    <pic:cNvPr id="0" name="image6.png"/>
                     <pic:cNvPicPr preferRelativeResize="0"/>
                   </pic:nvPicPr>
                   <pic:blipFill>
@@ -8276,12 +8336,12 @@
             <wp:extent cx="3283268" cy="1055035"/>
             <wp:effectExtent b="0" l="0" r="0" t="0"/>
             <wp:wrapTopAndBottom distB="114300" distT="114300"/>
-            <wp:docPr id="3" name="image13.png"/>
+            <wp:docPr id="3" name="image5.png"/>
             <a:graphic>
               <a:graphicData uri="http://schemas.openxmlformats.org/drawingml/2006/picture">
                 <pic:pic>
                   <pic:nvPicPr>
-                    <pic:cNvPr id="0" name="image13.png"/>
+                    <pic:cNvPr id="0" name="image5.png"/>
                     <pic:cNvPicPr preferRelativeResize="0"/>
                   </pic:nvPicPr>
                   <pic:blipFill>
@@ -8526,12 +8586,12 @@
             <wp:extent cx="4457700" cy="2133600"/>
             <wp:effectExtent b="0" l="0" r="0" t="0"/>
             <wp:wrapTopAndBottom distB="114300" distT="114300"/>
-            <wp:docPr id="8" name="image8.png"/>
+            <wp:docPr id="8" name="image12.png"/>
             <a:graphic>
               <a:graphicData uri="http://schemas.openxmlformats.org/drawingml/2006/picture">
                 <pic:pic>
                   <pic:nvPicPr>
-                    <pic:cNvPr id="0" name="image8.png"/>
+                    <pic:cNvPr id="0" name="image12.png"/>
                     <pic:cNvPicPr preferRelativeResize="0"/>
                   </pic:nvPicPr>
                   <pic:blipFill>
@@ -8560,7 +8620,7 @@
       <w:pPr>
         <w:numPr>
           <w:ilvl w:val="0"/>
-          <w:numId w:val="16"/>
+          <w:numId w:val="17"/>
         </w:numPr>
         <w:spacing w:after="0" w:afterAutospacing="0"/>
         <w:ind w:left="1440" w:hanging="360"/>
@@ -8579,7 +8639,7 @@
       <w:pPr>
         <w:numPr>
           <w:ilvl w:val="0"/>
-          <w:numId w:val="16"/>
+          <w:numId w:val="17"/>
         </w:numPr>
         <w:spacing w:before="0" w:beforeAutospacing="0"/>
         <w:ind w:left="1440" w:hanging="360"/>
@@ -10678,7 +10738,7 @@
         <w:pStyle w:val="Heading2"/>
         <w:numPr>
           <w:ilvl w:val="1"/>
-          <w:numId w:val="19"/>
+          <w:numId w:val="20"/>
         </w:numPr>
         <w:rPr>
           <w:u w:val="none"/>
@@ -11307,7 +11367,7 @@
         <w:pStyle w:val="Heading2"/>
         <w:numPr>
           <w:ilvl w:val="1"/>
-          <w:numId w:val="19"/>
+          <w:numId w:val="20"/>
         </w:numPr>
         <w:rPr>
           <w:u w:val="none"/>
@@ -11714,7 +11774,7 @@
       <w:pPr>
         <w:numPr>
           <w:ilvl w:val="0"/>
-          <w:numId w:val="25"/>
+          <w:numId w:val="26"/>
         </w:numPr>
         <w:spacing w:after="0" w:afterAutospacing="0"/>
         <w:ind w:left="720" w:hanging="360"/>
@@ -11733,7 +11793,7 @@
       <w:pPr>
         <w:numPr>
           <w:ilvl w:val="0"/>
-          <w:numId w:val="25"/>
+          <w:numId w:val="26"/>
         </w:numPr>
         <w:spacing w:after="0" w:afterAutospacing="0" w:before="0" w:beforeAutospacing="0"/>
         <w:ind w:left="720" w:hanging="360"/>
@@ -11752,7 +11812,7 @@
       <w:pPr>
         <w:numPr>
           <w:ilvl w:val="0"/>
-          <w:numId w:val="25"/>
+          <w:numId w:val="26"/>
         </w:numPr>
         <w:spacing w:after="0" w:afterAutospacing="0" w:before="0" w:beforeAutospacing="0"/>
         <w:ind w:left="720" w:hanging="360"/>
@@ -11771,7 +11831,7 @@
       <w:pPr>
         <w:numPr>
           <w:ilvl w:val="0"/>
-          <w:numId w:val="25"/>
+          <w:numId w:val="26"/>
         </w:numPr>
         <w:spacing w:after="0" w:afterAutospacing="0" w:before="0" w:beforeAutospacing="0"/>
         <w:ind w:left="720" w:hanging="360"/>
@@ -11790,7 +11850,7 @@
       <w:pPr>
         <w:numPr>
           <w:ilvl w:val="0"/>
-          <w:numId w:val="25"/>
+          <w:numId w:val="26"/>
         </w:numPr>
         <w:spacing w:before="0" w:beforeAutospacing="0"/>
         <w:ind w:left="720" w:hanging="360"/>
@@ -11949,7 +12009,7 @@
         <w:pStyle w:val="Heading2"/>
         <w:numPr>
           <w:ilvl w:val="1"/>
-          <w:numId w:val="19"/>
+          <w:numId w:val="20"/>
         </w:numPr>
         <w:rPr>
           <w:u w:val="none"/>
@@ -12591,7 +12651,7 @@
         <w:pStyle w:val="Heading1"/>
         <w:numPr>
           <w:ilvl w:val="0"/>
-          <w:numId w:val="19"/>
+          <w:numId w:val="20"/>
         </w:numPr>
         <w:ind w:left="432"/>
         <w:rPr>
@@ -12622,12 +12682,12 @@
             <wp:extent cx="3988118" cy="1740788"/>
             <wp:effectExtent b="0" l="0" r="0" t="0"/>
             <wp:wrapTopAndBottom distB="114300" distT="114300"/>
-            <wp:docPr id="1" name="image10.png"/>
+            <wp:docPr id="1" name="image11.png"/>
             <a:graphic>
               <a:graphicData uri="http://schemas.openxmlformats.org/drawingml/2006/picture">
                 <pic:pic>
                   <pic:nvPicPr>
-                    <pic:cNvPr id="0" name="image10.png"/>
+                    <pic:cNvPr id="0" name="image11.png"/>
                     <pic:cNvPicPr preferRelativeResize="0"/>
                   </pic:nvPicPr>
                   <pic:blipFill>
@@ -12743,12 +12803,12 @@
             <wp:extent cx="5314950" cy="4838700"/>
             <wp:effectExtent b="0" l="0" r="0" t="0"/>
             <wp:wrapTopAndBottom distB="114300" distT="114300"/>
-            <wp:docPr id="12" name="image9.png"/>
+            <wp:docPr id="12" name="image10.png"/>
             <a:graphic>
               <a:graphicData uri="http://schemas.openxmlformats.org/drawingml/2006/picture">
                 <pic:pic>
                   <pic:nvPicPr>
-                    <pic:cNvPr id="0" name="image9.png"/>
+                    <pic:cNvPr id="0" name="image10.png"/>
                     <pic:cNvPicPr preferRelativeResize="0"/>
                   </pic:nvPicPr>
                   <pic:blipFill>
@@ -12885,7 +12945,7 @@
         <w:pageBreakBefore w:val="0"/>
         <w:numPr>
           <w:ilvl w:val="0"/>
-          <w:numId w:val="14"/>
+          <w:numId w:val="15"/>
         </w:numPr>
         <w:spacing w:after="0" w:afterAutospacing="0"/>
         <w:ind w:left="720" w:hanging="360"/>
@@ -12918,7 +12978,7 @@
         <w:pageBreakBefore w:val="0"/>
         <w:numPr>
           <w:ilvl w:val="0"/>
-          <w:numId w:val="14"/>
+          <w:numId w:val="15"/>
         </w:numPr>
         <w:spacing w:after="0" w:afterAutospacing="0" w:before="0" w:beforeAutospacing="0"/>
         <w:ind w:left="720" w:hanging="360"/>
@@ -12951,7 +13011,7 @@
         <w:pageBreakBefore w:val="0"/>
         <w:numPr>
           <w:ilvl w:val="0"/>
-          <w:numId w:val="14"/>
+          <w:numId w:val="15"/>
         </w:numPr>
         <w:spacing w:before="0" w:beforeAutospacing="0"/>
         <w:ind w:left="720" w:hanging="360"/>
@@ -14903,7 +14963,7 @@
         <w:pStyle w:val="Heading2"/>
         <w:numPr>
           <w:ilvl w:val="1"/>
-          <w:numId w:val="19"/>
+          <w:numId w:val="20"/>
         </w:numPr>
         <w:rPr>
           <w:color w:val="669966"/>
@@ -15720,7 +15780,7 @@
         <w:pageBreakBefore w:val="0"/>
         <w:numPr>
           <w:ilvl w:val="2"/>
-          <w:numId w:val="19"/>
+          <w:numId w:val="20"/>
         </w:numPr>
         <w:rPr>
           <w:u w:val="none"/>
@@ -15752,7 +15812,7 @@
         <w:pageBreakBefore w:val="0"/>
         <w:numPr>
           <w:ilvl w:val="0"/>
-          <w:numId w:val="10"/>
+          <w:numId w:val="11"/>
         </w:numPr>
         <w:spacing w:after="0" w:afterAutospacing="0"/>
         <w:ind w:left="720" w:hanging="360"/>
@@ -15785,7 +15845,7 @@
         <w:pageBreakBefore w:val="0"/>
         <w:numPr>
           <w:ilvl w:val="0"/>
-          <w:numId w:val="10"/>
+          <w:numId w:val="11"/>
         </w:numPr>
         <w:spacing w:after="0" w:afterAutospacing="0" w:before="0" w:beforeAutospacing="0"/>
         <w:ind w:left="720" w:hanging="360"/>
@@ -15818,7 +15878,7 @@
         <w:pageBreakBefore w:val="0"/>
         <w:numPr>
           <w:ilvl w:val="0"/>
-          <w:numId w:val="10"/>
+          <w:numId w:val="11"/>
         </w:numPr>
         <w:spacing w:after="0" w:afterAutospacing="0" w:before="0" w:beforeAutospacing="0"/>
         <w:ind w:left="720" w:hanging="360"/>
@@ -15851,7 +15911,7 @@
         <w:pageBreakBefore w:val="0"/>
         <w:numPr>
           <w:ilvl w:val="0"/>
-          <w:numId w:val="10"/>
+          <w:numId w:val="11"/>
         </w:numPr>
         <w:spacing w:after="0" w:afterAutospacing="0" w:before="0" w:beforeAutospacing="0"/>
         <w:ind w:left="720" w:hanging="360"/>
@@ -15884,7 +15944,7 @@
         <w:pageBreakBefore w:val="0"/>
         <w:numPr>
           <w:ilvl w:val="0"/>
-          <w:numId w:val="10"/>
+          <w:numId w:val="11"/>
         </w:numPr>
         <w:spacing w:after="0" w:afterAutospacing="0" w:before="0" w:beforeAutospacing="0"/>
         <w:ind w:left="720" w:hanging="360"/>
@@ -15917,7 +15977,7 @@
         <w:pageBreakBefore w:val="0"/>
         <w:numPr>
           <w:ilvl w:val="0"/>
-          <w:numId w:val="10"/>
+          <w:numId w:val="11"/>
         </w:numPr>
         <w:spacing w:after="0" w:afterAutospacing="0" w:before="0" w:beforeAutospacing="0"/>
         <w:ind w:left="720" w:hanging="360"/>
@@ -15950,7 +16010,7 @@
         <w:pageBreakBefore w:val="0"/>
         <w:numPr>
           <w:ilvl w:val="0"/>
-          <w:numId w:val="10"/>
+          <w:numId w:val="11"/>
         </w:numPr>
         <w:spacing w:after="0" w:afterAutospacing="0" w:before="0" w:beforeAutospacing="0"/>
         <w:ind w:left="720" w:hanging="360"/>
@@ -15983,7 +16043,7 @@
         <w:pageBreakBefore w:val="0"/>
         <w:numPr>
           <w:ilvl w:val="0"/>
-          <w:numId w:val="10"/>
+          <w:numId w:val="11"/>
         </w:numPr>
         <w:spacing w:before="0" w:beforeAutospacing="0"/>
         <w:ind w:left="720" w:hanging="360"/>
@@ -16340,7 +16400,7 @@
         <w:pageBreakBefore w:val="0"/>
         <w:numPr>
           <w:ilvl w:val="2"/>
-          <w:numId w:val="19"/>
+          <w:numId w:val="20"/>
         </w:numPr>
         <w:rPr>
           <w:u w:val="none"/>
@@ -16462,7 +16522,7 @@
         <w:pageBreakBefore w:val="0"/>
         <w:numPr>
           <w:ilvl w:val="2"/>
-          <w:numId w:val="19"/>
+          <w:numId w:val="20"/>
         </w:numPr>
         <w:rPr>
           <w:u w:val="none"/>
@@ -16508,7 +16568,7 @@
         <w:pageBreakBefore w:val="0"/>
         <w:numPr>
           <w:ilvl w:val="2"/>
-          <w:numId w:val="19"/>
+          <w:numId w:val="20"/>
         </w:numPr>
         <w:rPr>
           <w:u w:val="none"/>
@@ -17507,7 +17567,7 @@
         <w:pStyle w:val="Heading2"/>
         <w:numPr>
           <w:ilvl w:val="1"/>
-          <w:numId w:val="19"/>
+          <w:numId w:val="20"/>
         </w:numPr>
         <w:rPr>
           <w:color w:val="669966"/>
@@ -17838,7 +17898,7 @@
         <w:pageBreakBefore w:val="0"/>
         <w:numPr>
           <w:ilvl w:val="2"/>
-          <w:numId w:val="19"/>
+          <w:numId w:val="20"/>
         </w:numPr>
         <w:rPr>
           <w:u w:val="none"/>
@@ -17871,7 +17931,7 @@
         <w:pageBreakBefore w:val="0"/>
         <w:numPr>
           <w:ilvl w:val="0"/>
-          <w:numId w:val="9"/>
+          <w:numId w:val="10"/>
         </w:numPr>
         <w:spacing w:after="0" w:afterAutospacing="0"/>
         <w:ind w:left="720" w:hanging="360"/>
@@ -17891,7 +17951,7 @@
         <w:pageBreakBefore w:val="0"/>
         <w:numPr>
           <w:ilvl w:val="0"/>
-          <w:numId w:val="9"/>
+          <w:numId w:val="10"/>
         </w:numPr>
         <w:spacing w:before="0" w:beforeAutospacing="0"/>
         <w:ind w:left="720" w:hanging="360"/>
@@ -18170,7 +18230,7 @@
         <w:pageBreakBefore w:val="0"/>
         <w:numPr>
           <w:ilvl w:val="2"/>
-          <w:numId w:val="19"/>
+          <w:numId w:val="20"/>
         </w:numPr>
         <w:rPr>
           <w:u w:val="none"/>
@@ -18284,7 +18344,7 @@
         <w:pageBreakBefore w:val="0"/>
         <w:numPr>
           <w:ilvl w:val="0"/>
-          <w:numId w:val="24"/>
+          <w:numId w:val="25"/>
         </w:numPr>
         <w:spacing w:after="0" w:afterAutospacing="0"/>
         <w:ind w:left="720" w:hanging="360"/>
@@ -18311,7 +18371,7 @@
         <w:pageBreakBefore w:val="0"/>
         <w:numPr>
           <w:ilvl w:val="0"/>
-          <w:numId w:val="24"/>
+          <w:numId w:val="25"/>
         </w:numPr>
         <w:spacing w:after="0" w:afterAutospacing="0" w:before="0" w:beforeAutospacing="0"/>
         <w:ind w:left="720" w:hanging="360"/>
@@ -18338,7 +18398,7 @@
         <w:pageBreakBefore w:val="0"/>
         <w:numPr>
           <w:ilvl w:val="0"/>
-          <w:numId w:val="24"/>
+          <w:numId w:val="25"/>
         </w:numPr>
         <w:spacing w:after="0" w:afterAutospacing="0" w:before="0" w:beforeAutospacing="0"/>
         <w:ind w:left="720" w:hanging="360"/>
@@ -18407,7 +18467,7 @@
         <w:pageBreakBefore w:val="0"/>
         <w:numPr>
           <w:ilvl w:val="0"/>
-          <w:numId w:val="24"/>
+          <w:numId w:val="25"/>
         </w:numPr>
         <w:spacing w:after="0" w:afterAutospacing="0" w:before="0" w:beforeAutospacing="0"/>
         <w:ind w:left="720" w:hanging="360"/>
@@ -18434,7 +18494,7 @@
         <w:pageBreakBefore w:val="0"/>
         <w:numPr>
           <w:ilvl w:val="0"/>
-          <w:numId w:val="24"/>
+          <w:numId w:val="25"/>
         </w:numPr>
         <w:spacing w:after="0" w:afterAutospacing="0" w:before="0" w:beforeAutospacing="0"/>
         <w:ind w:left="720" w:hanging="360"/>
@@ -18468,12 +18528,12 @@
             <wp:extent cx="3616643" cy="228600"/>
             <wp:effectExtent b="0" l="0" r="0" t="0"/>
             <wp:wrapNone/>
-            <wp:docPr id="2" name="image3.png"/>
+            <wp:docPr id="2" name="image1.png"/>
             <a:graphic>
               <a:graphicData uri="http://schemas.openxmlformats.org/drawingml/2006/picture">
                 <pic:pic>
                   <pic:nvPicPr>
-                    <pic:cNvPr id="0" name="image3.png"/>
+                    <pic:cNvPr id="0" name="image1.png"/>
                     <pic:cNvPicPr preferRelativeResize="0"/>
                   </pic:nvPicPr>
                   <pic:blipFill>
@@ -18503,7 +18563,7 @@
         <w:pageBreakBefore w:val="0"/>
         <w:numPr>
           <w:ilvl w:val="0"/>
-          <w:numId w:val="24"/>
+          <w:numId w:val="25"/>
         </w:numPr>
         <w:spacing w:after="0" w:afterAutospacing="0" w:before="0" w:beforeAutospacing="0"/>
         <w:ind w:left="720" w:hanging="360"/>
@@ -18530,7 +18590,7 @@
         <w:pageBreakBefore w:val="0"/>
         <w:numPr>
           <w:ilvl w:val="0"/>
-          <w:numId w:val="24"/>
+          <w:numId w:val="25"/>
         </w:numPr>
         <w:spacing w:after="0" w:afterAutospacing="0" w:before="0" w:beforeAutospacing="0"/>
         <w:ind w:left="720" w:hanging="360"/>
@@ -18557,7 +18617,7 @@
         <w:pageBreakBefore w:val="0"/>
         <w:numPr>
           <w:ilvl w:val="0"/>
-          <w:numId w:val="24"/>
+          <w:numId w:val="25"/>
         </w:numPr>
         <w:spacing w:before="0" w:beforeAutospacing="0"/>
         <w:ind w:left="720" w:hanging="360"/>
@@ -18633,7 +18693,7 @@
         <w:pageBreakBefore w:val="0"/>
         <w:numPr>
           <w:ilvl w:val="0"/>
-          <w:numId w:val="15"/>
+          <w:numId w:val="16"/>
         </w:numPr>
         <w:spacing w:after="0" w:afterAutospacing="0"/>
         <w:ind w:left="720" w:hanging="360"/>
@@ -18660,12 +18720,12 @@
           <wp:inline distB="114300" distT="114300" distL="114300" distR="114300">
             <wp:extent cx="1482566" cy="267585"/>
             <wp:effectExtent b="0" l="0" r="0" t="0"/>
-            <wp:docPr id="11" name="image11.png"/>
+            <wp:docPr id="11" name="image8.png"/>
             <a:graphic>
               <a:graphicData uri="http://schemas.openxmlformats.org/drawingml/2006/picture">
                 <pic:pic>
                   <pic:nvPicPr>
-                    <pic:cNvPr id="0" name="image11.png"/>
+                    <pic:cNvPr id="0" name="image8.png"/>
                     <pic:cNvPicPr preferRelativeResize="0"/>
                   </pic:nvPicPr>
                   <pic:blipFill>
@@ -18700,7 +18760,7 @@
         <w:pageBreakBefore w:val="0"/>
         <w:numPr>
           <w:ilvl w:val="0"/>
-          <w:numId w:val="15"/>
+          <w:numId w:val="16"/>
         </w:numPr>
         <w:spacing w:before="0" w:beforeAutospacing="0"/>
         <w:ind w:left="720" w:hanging="360"/>
@@ -18734,12 +18794,12 @@
           <wp:inline distB="114300" distT="114300" distL="114300" distR="114300">
             <wp:extent cx="6192210" cy="241300"/>
             <wp:effectExtent b="0" l="0" r="0" t="0"/>
-            <wp:docPr id="9" name="image1.png"/>
+            <wp:docPr id="9" name="image3.png"/>
             <a:graphic>
               <a:graphicData uri="http://schemas.openxmlformats.org/drawingml/2006/picture">
                 <pic:pic>
                   <pic:nvPicPr>
-                    <pic:cNvPr id="0" name="image1.png"/>
+                    <pic:cNvPr id="0" name="image3.png"/>
                     <pic:cNvPicPr preferRelativeResize="0"/>
                   </pic:nvPicPr>
                   <pic:blipFill>
@@ -18843,7 +18903,7 @@
         <w:pageBreakBefore w:val="0"/>
         <w:numPr>
           <w:ilvl w:val="2"/>
-          <w:numId w:val="19"/>
+          <w:numId w:val="20"/>
         </w:numPr>
         <w:rPr>
           <w:u w:val="none"/>
@@ -19175,7 +19235,7 @@
         <w:pageBreakBefore w:val="0"/>
         <w:numPr>
           <w:ilvl w:val="2"/>
-          <w:numId w:val="19"/>
+          <w:numId w:val="20"/>
         </w:numPr>
         <w:rPr>
           <w:u w:val="none"/>
@@ -19369,7 +19429,7 @@
         <w:pageBreakBefore w:val="0"/>
         <w:numPr>
           <w:ilvl w:val="2"/>
-          <w:numId w:val="19"/>
+          <w:numId w:val="20"/>
         </w:numPr>
         <w:rPr>
           <w:u w:val="none"/>
@@ -20877,7 +20937,7 @@
         <w:pageBreakBefore w:val="0"/>
         <w:numPr>
           <w:ilvl w:val="2"/>
-          <w:numId w:val="19"/>
+          <w:numId w:val="20"/>
         </w:numPr>
         <w:rPr>
           <w:u w:val="none"/>
@@ -21131,7 +21191,7 @@
         <w:pStyle w:val="Heading2"/>
         <w:numPr>
           <w:ilvl w:val="1"/>
-          <w:numId w:val="19"/>
+          <w:numId w:val="20"/>
         </w:numPr>
         <w:ind w:left="576"/>
         <w:rPr/>
@@ -22997,7 +23057,7 @@
         <w:pStyle w:val="Heading2"/>
         <w:numPr>
           <w:ilvl w:val="1"/>
-          <w:numId w:val="19"/>
+          <w:numId w:val="20"/>
         </w:numPr>
         <w:ind w:left="576"/>
         <w:rPr/>
@@ -24062,7 +24122,7 @@
         <w:pStyle w:val="Heading2"/>
         <w:numPr>
           <w:ilvl w:val="1"/>
-          <w:numId w:val="19"/>
+          <w:numId w:val="20"/>
         </w:numPr>
         <w:ind w:left="576"/>
         <w:rPr/>
@@ -25153,7 +25213,7 @@
         <w:pStyle w:val="Heading2"/>
         <w:numPr>
           <w:ilvl w:val="1"/>
-          <w:numId w:val="19"/>
+          <w:numId w:val="20"/>
         </w:numPr>
         <w:ind w:left="576"/>
         <w:rPr/>
@@ -26672,7 +26732,7 @@
         <w:pageBreakBefore w:val="0"/>
         <w:numPr>
           <w:ilvl w:val="0"/>
-          <w:numId w:val="19"/>
+          <w:numId w:val="20"/>
         </w:numPr>
         <w:ind w:left="432" w:right="0"/>
         <w:rPr/>
@@ -26683,6 +26743,1145 @@
         <w:rPr>
           <w:rtl w:val="0"/>
         </w:rPr>
+        <w:t xml:space="preserve">Seguridad en modelos Odoo</w:t>
+      </w:r>
+    </w:p>
+    <w:p>
+      <w:pPr>
+        <w:rPr/>
+      </w:pPr>
+      <w:r>
+        <w:rPr>
+          <w:rtl w:val="0"/>
+        </w:rPr>
+        <w:t xml:space="preserve">Odoo necesita conocer que permisos tienen los usuarios/roles del sistema para cada modelo particular de nuestro módulo. En el fichero “</w:t>
+      </w:r>
+      <w:r>
+        <w:rPr>
+          <w:b w:val="1"/>
+          <w:rtl w:val="0"/>
+        </w:rPr>
+        <w:t xml:space="preserve">__manifest__.py</w:t>
+      </w:r>
+      <w:r>
+        <w:rPr>
+          <w:rtl w:val="0"/>
+        </w:rPr>
+        <w:t xml:space="preserve">” se indica un la ruta a un fichero donde se detallan estos permisos, de una forma similar a:</w:t>
+      </w:r>
+    </w:p>
+    <w:tbl>
+      <w:tblPr>
+        <w:tblStyle w:val="Table32"/>
+        <w:jc w:val="left"/>
+        <w:tblInd w:w="100.0" w:type="pct"/>
+        <w:tblLayout w:type="fixed"/>
+        <w:tblLook w:val="0600"/>
+      </w:tblPr>
+      <w:tblGrid>
+        <w:gridCol w:w="9752"/>
+        <w:tblGridChange w:id="0">
+          <w:tblGrid>
+            <w:gridCol w:w="9752"/>
+          </w:tblGrid>
+        </w:tblGridChange>
+      </w:tblGrid>
+      <w:tr>
+        <w:trPr>
+          <w:cantSplit w:val="0"/>
+          <w:tblHeader w:val="0"/>
+        </w:trPr>
+        <w:tc>
+          <w:tcPr>
+            <w:shd w:fill="f8f8f8" w:val="clear"/>
+            <w:tcMar>
+              <w:top w:w="100.0" w:type="dxa"/>
+              <w:left w:w="100.0" w:type="dxa"/>
+              <w:bottom w:w="100.0" w:type="dxa"/>
+              <w:right w:w="100.0" w:type="dxa"/>
+            </w:tcMar>
+            <w:vAlign w:val="top"/>
+          </w:tcPr>
+          <w:p>
+            <w:pPr>
+              <w:keepNext w:val="0"/>
+              <w:keepLines w:val="0"/>
+              <w:pageBreakBefore w:val="0"/>
+              <w:widowControl w:val="0"/>
+              <w:pBdr>
+                <w:top w:space="0" w:sz="0" w:val="nil"/>
+                <w:left w:space="0" w:sz="0" w:val="nil"/>
+                <w:bottom w:space="0" w:sz="0" w:val="nil"/>
+                <w:right w:space="0" w:sz="0" w:val="nil"/>
+                <w:between w:space="0" w:sz="0" w:val="nil"/>
+              </w:pBdr>
+              <w:shd w:fill="auto" w:val="clear"/>
+              <w:spacing w:after="0" w:before="0" w:line="276" w:lineRule="auto"/>
+              <w:ind w:left="0" w:right="0" w:firstLine="0"/>
+              <w:jc w:val="left"/>
+              <w:rPr>
+                <w:sz w:val="18"/>
+                <w:szCs w:val="18"/>
+              </w:rPr>
+            </w:pPr>
+            <w:r>
+              <w:rPr>
+                <w:rFonts w:ascii="Consolas" w:cs="Consolas" w:eastAsia="Consolas" w:hAnsi="Consolas"/>
+                <w:color w:val="dd1144"/>
+                <w:sz w:val="18"/>
+                <w:szCs w:val="18"/>
+                <w:shd w:fill="f8f8f8" w:val="clear"/>
+                <w:rtl w:val="0"/>
+              </w:rPr>
+              <w:t xml:space="preserve">'data'</w:t>
+            </w:r>
+            <w:r>
+              <w:rPr>
+                <w:rFonts w:ascii="Consolas" w:cs="Consolas" w:eastAsia="Consolas" w:hAnsi="Consolas"/>
+                <w:color w:val="333333"/>
+                <w:sz w:val="18"/>
+                <w:szCs w:val="18"/>
+                <w:shd w:fill="f8f8f8" w:val="clear"/>
+                <w:rtl w:val="0"/>
+              </w:rPr>
+              <w:t xml:space="preserve">: [</w:t>
+            </w:r>
+            <w:r>
+              <w:rPr>
+                <w:rFonts w:ascii="Consolas" w:cs="Consolas" w:eastAsia="Consolas" w:hAnsi="Consolas"/>
+                <w:color w:val="dd1144"/>
+                <w:sz w:val="18"/>
+                <w:szCs w:val="18"/>
+                <w:shd w:fill="f8f8f8" w:val="clear"/>
+                <w:rtl w:val="0"/>
+              </w:rPr>
+              <w:t xml:space="preserve">'security/ir.model.access.csv'</w:t>
+            </w:r>
+            <w:r>
+              <w:rPr>
+                <w:rFonts w:ascii="Consolas" w:cs="Consolas" w:eastAsia="Consolas" w:hAnsi="Consolas"/>
+                <w:color w:val="333333"/>
+                <w:sz w:val="18"/>
+                <w:szCs w:val="18"/>
+                <w:shd w:fill="f8f8f8" w:val="clear"/>
+                <w:rtl w:val="0"/>
+              </w:rPr>
+              <w:t xml:space="preserve">,]</w:t>
+            </w:r>
+            <w:r>
+              <w:rPr>
+                <w:rtl w:val="0"/>
+              </w:rPr>
+            </w:r>
+          </w:p>
+        </w:tc>
+      </w:tr>
+    </w:tbl>
+    <w:p>
+      <w:pPr>
+        <w:rPr/>
+      </w:pPr>
+      <w:r>
+        <w:rPr>
+          <w:rtl w:val="0"/>
+        </w:rPr>
+        <w:t xml:space="preserve">El contenido del fichero es una cabecera, indicando que es cada campo (de una manera muy descriptiva), seguido de un conjunto de líneas, cada una definiendo una ACL (Access Control List).</w:t>
+      </w:r>
+    </w:p>
+    <w:p>
+      <w:pPr>
+        <w:rPr/>
+      </w:pPr>
+      <w:r>
+        <w:rPr>
+          <w:rtl w:val="0"/>
+        </w:rPr>
+        <w:t xml:space="preserve">Veamos un ejemplo:</w:t>
+      </w:r>
+    </w:p>
+    <w:tbl>
+      <w:tblPr>
+        <w:tblStyle w:val="Table33"/>
+        <w:jc w:val="left"/>
+        <w:tblInd w:w="100.0" w:type="pct"/>
+        <w:tblLayout w:type="fixed"/>
+        <w:tblLook w:val="0600"/>
+      </w:tblPr>
+      <w:tblGrid>
+        <w:gridCol w:w="9752"/>
+        <w:tblGridChange w:id="0">
+          <w:tblGrid>
+            <w:gridCol w:w="9752"/>
+          </w:tblGrid>
+        </w:tblGridChange>
+      </w:tblGrid>
+      <w:tr>
+        <w:trPr>
+          <w:cantSplit w:val="0"/>
+          <w:tblHeader w:val="0"/>
+        </w:trPr>
+        <w:tc>
+          <w:tcPr>
+            <w:shd w:fill="f8f8f8" w:val="clear"/>
+            <w:tcMar>
+              <w:top w:w="100.0" w:type="dxa"/>
+              <w:left w:w="100.0" w:type="dxa"/>
+              <w:bottom w:w="100.0" w:type="dxa"/>
+              <w:right w:w="100.0" w:type="dxa"/>
+            </w:tcMar>
+            <w:vAlign w:val="top"/>
+          </w:tcPr>
+          <w:p>
+            <w:pPr>
+              <w:keepNext w:val="0"/>
+              <w:keepLines w:val="0"/>
+              <w:pageBreakBefore w:val="0"/>
+              <w:widowControl w:val="0"/>
+              <w:pBdr>
+                <w:top w:space="0" w:sz="0" w:val="nil"/>
+                <w:left w:space="0" w:sz="0" w:val="nil"/>
+                <w:bottom w:space="0" w:sz="0" w:val="nil"/>
+                <w:right w:space="0" w:sz="0" w:val="nil"/>
+                <w:between w:space="0" w:sz="0" w:val="nil"/>
+              </w:pBdr>
+              <w:shd w:fill="auto" w:val="clear"/>
+              <w:spacing w:after="0" w:before="0" w:line="276" w:lineRule="auto"/>
+              <w:ind w:left="0" w:right="0" w:firstLine="0"/>
+              <w:jc w:val="left"/>
+              <w:rPr/>
+            </w:pPr>
+            <w:r>
+              <w:rPr>
+                <w:rFonts w:ascii="Consolas" w:cs="Consolas" w:eastAsia="Consolas" w:hAnsi="Consolas"/>
+                <w:color w:val="333333"/>
+                <w:sz w:val="18"/>
+                <w:szCs w:val="18"/>
+                <w:shd w:fill="f8f8f8" w:val="clear"/>
+                <w:rtl w:val="0"/>
+              </w:rPr>
+              <w:t xml:space="preserve">id,name,model_id:id,group_id:id,perm_read,perm_write,perm_create,perm_unlink</w:t>
+              <w:br w:type="textWrapping"/>
+              <w:t xml:space="preserve">acl_lista_tareas,lista_tareas.lista_default,model_lista_tareas_lista,base.group_user,</w:t>
+            </w:r>
+            <w:r>
+              <w:rPr>
+                <w:rFonts w:ascii="Consolas" w:cs="Consolas" w:eastAsia="Consolas" w:hAnsi="Consolas"/>
+                <w:color w:val="008080"/>
+                <w:sz w:val="18"/>
+                <w:szCs w:val="18"/>
+                <w:shd w:fill="f8f8f8" w:val="clear"/>
+                <w:rtl w:val="0"/>
+              </w:rPr>
+              <w:t xml:space="preserve">1</w:t>
+            </w:r>
+            <w:r>
+              <w:rPr>
+                <w:rFonts w:ascii="Consolas" w:cs="Consolas" w:eastAsia="Consolas" w:hAnsi="Consolas"/>
+                <w:color w:val="333333"/>
+                <w:sz w:val="18"/>
+                <w:szCs w:val="18"/>
+                <w:shd w:fill="f8f8f8" w:val="clear"/>
+                <w:rtl w:val="0"/>
+              </w:rPr>
+              <w:t xml:space="preserve">,</w:t>
+            </w:r>
+            <w:r>
+              <w:rPr>
+                <w:rFonts w:ascii="Consolas" w:cs="Consolas" w:eastAsia="Consolas" w:hAnsi="Consolas"/>
+                <w:color w:val="008080"/>
+                <w:sz w:val="18"/>
+                <w:szCs w:val="18"/>
+                <w:shd w:fill="f8f8f8" w:val="clear"/>
+                <w:rtl w:val="0"/>
+              </w:rPr>
+              <w:t xml:space="preserve">1</w:t>
+            </w:r>
+            <w:r>
+              <w:rPr>
+                <w:rFonts w:ascii="Consolas" w:cs="Consolas" w:eastAsia="Consolas" w:hAnsi="Consolas"/>
+                <w:color w:val="333333"/>
+                <w:sz w:val="18"/>
+                <w:szCs w:val="18"/>
+                <w:shd w:fill="f8f8f8" w:val="clear"/>
+                <w:rtl w:val="0"/>
+              </w:rPr>
+              <w:t xml:space="preserve">,</w:t>
+            </w:r>
+            <w:r>
+              <w:rPr>
+                <w:rFonts w:ascii="Consolas" w:cs="Consolas" w:eastAsia="Consolas" w:hAnsi="Consolas"/>
+                <w:color w:val="008080"/>
+                <w:sz w:val="18"/>
+                <w:szCs w:val="18"/>
+                <w:shd w:fill="f8f8f8" w:val="clear"/>
+                <w:rtl w:val="0"/>
+              </w:rPr>
+              <w:t xml:space="preserve">1</w:t>
+            </w:r>
+            <w:r>
+              <w:rPr>
+                <w:rFonts w:ascii="Consolas" w:cs="Consolas" w:eastAsia="Consolas" w:hAnsi="Consolas"/>
+                <w:color w:val="333333"/>
+                <w:sz w:val="18"/>
+                <w:szCs w:val="18"/>
+                <w:shd w:fill="f8f8f8" w:val="clear"/>
+                <w:rtl w:val="0"/>
+              </w:rPr>
+              <w:t xml:space="preserve">,</w:t>
+            </w:r>
+            <w:r>
+              <w:rPr>
+                <w:rFonts w:ascii="Consolas" w:cs="Consolas" w:eastAsia="Consolas" w:hAnsi="Consolas"/>
+                <w:color w:val="008080"/>
+                <w:shd w:fill="f8f8f8" w:val="clear"/>
+                <w:rtl w:val="0"/>
+              </w:rPr>
+              <w:t xml:space="preserve">1</w:t>
+            </w:r>
+            <w:r>
+              <w:rPr>
+                <w:rtl w:val="0"/>
+              </w:rPr>
+            </w:r>
+          </w:p>
+        </w:tc>
+      </w:tr>
+    </w:tbl>
+    <w:p>
+      <w:pPr>
+        <w:rPr/>
+      </w:pPr>
+      <w:r>
+        <w:rPr>
+          <w:rtl w:val="0"/>
+        </w:rPr>
+        <w:t xml:space="preserve">En ese ejemplo se define:</w:t>
+      </w:r>
+    </w:p>
+    <w:p>
+      <w:pPr>
+        <w:numPr>
+          <w:ilvl w:val="0"/>
+          <w:numId w:val="7"/>
+        </w:numPr>
+        <w:spacing w:after="0" w:afterAutospacing="0"/>
+        <w:ind w:left="720" w:hanging="360"/>
+        <w:rPr>
+          <w:u w:val="none"/>
+        </w:rPr>
+      </w:pPr>
+      <w:r>
+        <w:rPr>
+          <w:rtl w:val="0"/>
+        </w:rPr>
+        <w:t xml:space="preserve">Una ACL con id “acl_lista_tareas”.</w:t>
+      </w:r>
+    </w:p>
+    <w:p>
+      <w:pPr>
+        <w:numPr>
+          <w:ilvl w:val="0"/>
+          <w:numId w:val="7"/>
+        </w:numPr>
+        <w:spacing w:after="0" w:afterAutospacing="0" w:before="0" w:beforeAutospacing="0"/>
+        <w:ind w:left="720" w:hanging="360"/>
+        <w:rPr>
+          <w:u w:val="none"/>
+        </w:rPr>
+      </w:pPr>
+      <w:r>
+        <w:rPr>
+          <w:rtl w:val="0"/>
+        </w:rPr>
+        <w:t xml:space="preserve">Un nombre que indique que afecta al modelo “lista_tareas.lista” (y se indica con “lista_tareas.lista_default_model”).</w:t>
+      </w:r>
+    </w:p>
+    <w:p>
+      <w:pPr>
+        <w:numPr>
+          <w:ilvl w:val="0"/>
+          <w:numId w:val="7"/>
+        </w:numPr>
+        <w:spacing w:after="0" w:afterAutospacing="0" w:before="0" w:beforeAutospacing="0"/>
+        <w:ind w:left="720" w:hanging="360"/>
+        <w:rPr>
+          <w:u w:val="none"/>
+        </w:rPr>
+      </w:pPr>
+      <w:r>
+        <w:rPr>
+          <w:rtl w:val="0"/>
+        </w:rPr>
+        <w:t xml:space="preserve">El modelo “lista_tareas.lista”, indicado por su External ID como “model_lista_tareas_lista”.</w:t>
+      </w:r>
+    </w:p>
+    <w:p>
+      <w:pPr>
+        <w:numPr>
+          <w:ilvl w:val="0"/>
+          <w:numId w:val="7"/>
+        </w:numPr>
+        <w:spacing w:after="0" w:afterAutospacing="0" w:before="0" w:beforeAutospacing="0"/>
+        <w:ind w:left="720" w:hanging="360"/>
+        <w:rPr>
+          <w:u w:val="none"/>
+        </w:rPr>
+      </w:pPr>
+      <w:r>
+        <w:rPr>
+          <w:rtl w:val="0"/>
+        </w:rPr>
+        <w:t xml:space="preserve">El grupo al que se aplica esta ACL. Indicando “base.group_user” se aplica a todos los usuarios.</w:t>
+      </w:r>
+    </w:p>
+    <w:p>
+      <w:pPr>
+        <w:numPr>
+          <w:ilvl w:val="0"/>
+          <w:numId w:val="7"/>
+        </w:numPr>
+        <w:spacing w:before="0" w:beforeAutospacing="0"/>
+        <w:ind w:left="720" w:hanging="360"/>
+        <w:rPr>
+          <w:u w:val="none"/>
+        </w:rPr>
+      </w:pPr>
+      <w:r>
+        <w:rPr>
+          <w:rtl w:val="0"/>
+        </w:rPr>
+        <w:t xml:space="preserve">Una lista de permisos (lectura, escritura, creación y borrado) donde “1” indica “permiso concedido” y “0” indica “permiso denegado”.</w:t>
+      </w:r>
+    </w:p>
+    <w:p>
+      <w:pPr>
+        <w:rPr/>
+      </w:pPr>
+      <w:r>
+        <w:rPr>
+          <w:rtl w:val="0"/>
+        </w:rPr>
+        <w:t xml:space="preserve">Si queremos definir grupos propios para la ACL, aparte de los que pueda poseer Odoo, podemos hacerlo indicando en “__manifest__.py” un fichero de definición de grupos de forma similar a esta:</w:t>
+      </w:r>
+    </w:p>
+    <w:tbl>
+      <w:tblPr>
+        <w:tblStyle w:val="Table34"/>
+        <w:jc w:val="left"/>
+        <w:tblInd w:w="100.0" w:type="pct"/>
+        <w:tblLayout w:type="fixed"/>
+        <w:tblLook w:val="0600"/>
+      </w:tblPr>
+      <w:tblGrid>
+        <w:gridCol w:w="9752"/>
+        <w:tblGridChange w:id="0">
+          <w:tblGrid>
+            <w:gridCol w:w="9752"/>
+          </w:tblGrid>
+        </w:tblGridChange>
+      </w:tblGrid>
+      <w:tr>
+        <w:trPr>
+          <w:cantSplit w:val="0"/>
+          <w:tblHeader w:val="0"/>
+        </w:trPr>
+        <w:tc>
+          <w:tcPr>
+            <w:shd w:fill="f8f8f8" w:val="clear"/>
+            <w:tcMar>
+              <w:top w:w="100.0" w:type="dxa"/>
+              <w:left w:w="100.0" w:type="dxa"/>
+              <w:bottom w:w="100.0" w:type="dxa"/>
+              <w:right w:w="100.0" w:type="dxa"/>
+            </w:tcMar>
+            <w:vAlign w:val="top"/>
+          </w:tcPr>
+          <w:p>
+            <w:pPr>
+              <w:keepNext w:val="0"/>
+              <w:keepLines w:val="0"/>
+              <w:pageBreakBefore w:val="0"/>
+              <w:widowControl w:val="0"/>
+              <w:pBdr>
+                <w:top w:space="0" w:sz="0" w:val="nil"/>
+                <w:left w:space="0" w:sz="0" w:val="nil"/>
+                <w:bottom w:space="0" w:sz="0" w:val="nil"/>
+                <w:right w:space="0" w:sz="0" w:val="nil"/>
+                <w:between w:space="0" w:sz="0" w:val="nil"/>
+              </w:pBdr>
+              <w:shd w:fill="auto" w:val="clear"/>
+              <w:spacing w:after="0" w:before="0" w:line="276" w:lineRule="auto"/>
+              <w:ind w:left="0" w:right="0" w:firstLine="0"/>
+              <w:jc w:val="left"/>
+              <w:rPr>
+                <w:sz w:val="18"/>
+                <w:szCs w:val="18"/>
+              </w:rPr>
+            </w:pPr>
+            <w:r>
+              <w:rPr>
+                <w:rFonts w:ascii="Consolas" w:cs="Consolas" w:eastAsia="Consolas" w:hAnsi="Consolas"/>
+                <w:color w:val="dd1144"/>
+                <w:sz w:val="18"/>
+                <w:szCs w:val="18"/>
+                <w:shd w:fill="f8f8f8" w:val="clear"/>
+                <w:rtl w:val="0"/>
+              </w:rPr>
+              <w:t xml:space="preserve">'data'</w:t>
+            </w:r>
+            <w:r>
+              <w:rPr>
+                <w:rFonts w:ascii="Consolas" w:cs="Consolas" w:eastAsia="Consolas" w:hAnsi="Consolas"/>
+                <w:color w:val="333333"/>
+                <w:sz w:val="18"/>
+                <w:szCs w:val="18"/>
+                <w:shd w:fill="f8f8f8" w:val="clear"/>
+                <w:rtl w:val="0"/>
+              </w:rPr>
+              <w:t xml:space="preserve">: [</w:t>
+            </w:r>
+            <w:r>
+              <w:rPr>
+                <w:rFonts w:ascii="Consolas" w:cs="Consolas" w:eastAsia="Consolas" w:hAnsi="Consolas"/>
+                <w:color w:val="dd1144"/>
+                <w:sz w:val="18"/>
+                <w:szCs w:val="18"/>
+                <w:shd w:fill="f8f8f8" w:val="clear"/>
+                <w:rtl w:val="0"/>
+              </w:rPr>
+              <w:t xml:space="preserve">'security/groups.xml'</w:t>
+            </w:r>
+            <w:r>
+              <w:rPr>
+                <w:rFonts w:ascii="Consolas" w:cs="Consolas" w:eastAsia="Consolas" w:hAnsi="Consolas"/>
+                <w:color w:val="333333"/>
+                <w:sz w:val="18"/>
+                <w:szCs w:val="18"/>
+                <w:shd w:fill="f8f8f8" w:val="clear"/>
+                <w:rtl w:val="0"/>
+              </w:rPr>
+              <w:t xml:space="preserve">,</w:t>
+            </w:r>
+            <w:r>
+              <w:rPr>
+                <w:rFonts w:ascii="Consolas" w:cs="Consolas" w:eastAsia="Consolas" w:hAnsi="Consolas"/>
+                <w:color w:val="dd1144"/>
+                <w:sz w:val="18"/>
+                <w:szCs w:val="18"/>
+                <w:shd w:fill="f8f8f8" w:val="clear"/>
+                <w:rtl w:val="0"/>
+              </w:rPr>
+              <w:t xml:space="preserve">'security/ir.model.access.csv'</w:t>
+            </w:r>
+            <w:r>
+              <w:rPr>
+                <w:rFonts w:ascii="Consolas" w:cs="Consolas" w:eastAsia="Consolas" w:hAnsi="Consolas"/>
+                <w:color w:val="333333"/>
+                <w:sz w:val="18"/>
+                <w:szCs w:val="18"/>
+                <w:shd w:fill="f8f8f8" w:val="clear"/>
+                <w:rtl w:val="0"/>
+              </w:rPr>
+              <w:t xml:space="preserve">,]</w:t>
+            </w:r>
+            <w:r>
+              <w:rPr>
+                <w:rtl w:val="0"/>
+              </w:rPr>
+            </w:r>
+          </w:p>
+        </w:tc>
+      </w:tr>
+    </w:tbl>
+    <w:p>
+      <w:pPr>
+        <w:rPr/>
+      </w:pPr>
+      <w:r>
+        <w:rPr>
+          <w:rtl w:val="0"/>
+        </w:rPr>
+        <w:t xml:space="preserve">Veamos un ejemplo de definición de grupo:</w:t>
+      </w:r>
+    </w:p>
+    <w:tbl>
+      <w:tblPr>
+        <w:tblStyle w:val="Table35"/>
+        <w:jc w:val="left"/>
+        <w:tblInd w:w="100.0" w:type="pct"/>
+        <w:tblLayout w:type="fixed"/>
+        <w:tblLook w:val="0600"/>
+      </w:tblPr>
+      <w:tblGrid>
+        <w:gridCol w:w="9752"/>
+        <w:tblGridChange w:id="0">
+          <w:tblGrid>
+            <w:gridCol w:w="9752"/>
+          </w:tblGrid>
+        </w:tblGridChange>
+      </w:tblGrid>
+      <w:tr>
+        <w:trPr>
+          <w:cantSplit w:val="0"/>
+          <w:tblHeader w:val="0"/>
+        </w:trPr>
+        <w:tc>
+          <w:tcPr>
+            <w:shd w:fill="f8f8f8" w:val="clear"/>
+            <w:tcMar>
+              <w:top w:w="100.0" w:type="dxa"/>
+              <w:left w:w="100.0" w:type="dxa"/>
+              <w:bottom w:w="100.0" w:type="dxa"/>
+              <w:right w:w="100.0" w:type="dxa"/>
+            </w:tcMar>
+            <w:vAlign w:val="top"/>
+          </w:tcPr>
+          <w:p>
+            <w:pPr>
+              <w:keepNext w:val="0"/>
+              <w:keepLines w:val="0"/>
+              <w:pageBreakBefore w:val="0"/>
+              <w:widowControl w:val="0"/>
+              <w:pBdr>
+                <w:top w:space="0" w:sz="0" w:val="nil"/>
+                <w:left w:space="0" w:sz="0" w:val="nil"/>
+                <w:bottom w:space="0" w:sz="0" w:val="nil"/>
+                <w:right w:space="0" w:sz="0" w:val="nil"/>
+                <w:between w:space="0" w:sz="0" w:val="nil"/>
+              </w:pBdr>
+              <w:shd w:fill="auto" w:val="clear"/>
+              <w:spacing w:after="0" w:before="0" w:line="276" w:lineRule="auto"/>
+              <w:ind w:left="0" w:right="0" w:firstLine="0"/>
+              <w:jc w:val="left"/>
+              <w:rPr>
+                <w:sz w:val="18"/>
+                <w:szCs w:val="18"/>
+              </w:rPr>
+            </w:pPr>
+            <w:r>
+              <w:rPr>
+                <w:rFonts w:ascii="Consolas" w:cs="Consolas" w:eastAsia="Consolas" w:hAnsi="Consolas"/>
+                <w:b w:val="1"/>
+                <w:color w:val="999999"/>
+                <w:sz w:val="18"/>
+                <w:szCs w:val="18"/>
+                <w:shd w:fill="f8f8f8" w:val="clear"/>
+                <w:rtl w:val="0"/>
+              </w:rPr>
+              <w:t xml:space="preserve">&lt;?</w:t>
+            </w:r>
+            <w:r>
+              <w:rPr>
+                <w:rFonts w:ascii="Consolas" w:cs="Consolas" w:eastAsia="Consolas" w:hAnsi="Consolas"/>
+                <w:color w:val="333333"/>
+                <w:sz w:val="18"/>
+                <w:szCs w:val="18"/>
+                <w:shd w:fill="f8f8f8" w:val="clear"/>
+                <w:rtl w:val="0"/>
+              </w:rPr>
+              <w:t xml:space="preserve">xml version=</w:t>
+            </w:r>
+            <w:r>
+              <w:rPr>
+                <w:rFonts w:ascii="Consolas" w:cs="Consolas" w:eastAsia="Consolas" w:hAnsi="Consolas"/>
+                <w:color w:val="dd1144"/>
+                <w:sz w:val="18"/>
+                <w:szCs w:val="18"/>
+                <w:shd w:fill="f8f8f8" w:val="clear"/>
+                <w:rtl w:val="0"/>
+              </w:rPr>
+              <w:t xml:space="preserve">"1.0"</w:t>
+            </w:r>
+            <w:r>
+              <w:rPr>
+                <w:rFonts w:ascii="Consolas" w:cs="Consolas" w:eastAsia="Consolas" w:hAnsi="Consolas"/>
+                <w:color w:val="333333"/>
+                <w:sz w:val="18"/>
+                <w:szCs w:val="18"/>
+                <w:shd w:fill="f8f8f8" w:val="clear"/>
+                <w:rtl w:val="0"/>
+              </w:rPr>
+              <w:t xml:space="preserve"> encoding=</w:t>
+            </w:r>
+            <w:r>
+              <w:rPr>
+                <w:rFonts w:ascii="Consolas" w:cs="Consolas" w:eastAsia="Consolas" w:hAnsi="Consolas"/>
+                <w:color w:val="dd1144"/>
+                <w:sz w:val="18"/>
+                <w:szCs w:val="18"/>
+                <w:shd w:fill="f8f8f8" w:val="clear"/>
+                <w:rtl w:val="0"/>
+              </w:rPr>
+              <w:t xml:space="preserve">"utf-8"</w:t>
+            </w:r>
+            <w:r>
+              <w:rPr>
+                <w:rFonts w:ascii="Consolas" w:cs="Consolas" w:eastAsia="Consolas" w:hAnsi="Consolas"/>
+                <w:b w:val="1"/>
+                <w:color w:val="999999"/>
+                <w:sz w:val="18"/>
+                <w:szCs w:val="18"/>
+                <w:shd w:fill="f8f8f8" w:val="clear"/>
+                <w:rtl w:val="0"/>
+              </w:rPr>
+              <w:t xml:space="preserve">?&gt;</w:t>
+            </w:r>
+            <w:r>
+              <w:rPr>
+                <w:rFonts w:ascii="Consolas" w:cs="Consolas" w:eastAsia="Consolas" w:hAnsi="Consolas"/>
+                <w:color w:val="333333"/>
+                <w:sz w:val="18"/>
+                <w:szCs w:val="18"/>
+                <w:shd w:fill="f8f8f8" w:val="clear"/>
+                <w:rtl w:val="0"/>
+              </w:rPr>
+              <w:br w:type="textWrapping"/>
+            </w:r>
+            <w:r>
+              <w:rPr>
+                <w:rFonts w:ascii="Consolas" w:cs="Consolas" w:eastAsia="Consolas" w:hAnsi="Consolas"/>
+                <w:color w:val="000080"/>
+                <w:sz w:val="18"/>
+                <w:szCs w:val="18"/>
+                <w:shd w:fill="f8f8f8" w:val="clear"/>
+                <w:rtl w:val="0"/>
+              </w:rPr>
+              <w:t xml:space="preserve">&lt;odoo&gt;</w:t>
+            </w:r>
+            <w:r>
+              <w:rPr>
+                <w:rFonts w:ascii="Consolas" w:cs="Consolas" w:eastAsia="Consolas" w:hAnsi="Consolas"/>
+                <w:color w:val="333333"/>
+                <w:sz w:val="18"/>
+                <w:szCs w:val="18"/>
+                <w:shd w:fill="f8f8f8" w:val="clear"/>
+                <w:rtl w:val="0"/>
+              </w:rPr>
+              <w:br w:type="textWrapping"/>
+              <w:tab/>
+            </w:r>
+            <w:r>
+              <w:rPr>
+                <w:rFonts w:ascii="Consolas" w:cs="Consolas" w:eastAsia="Consolas" w:hAnsi="Consolas"/>
+                <w:color w:val="000080"/>
+                <w:sz w:val="18"/>
+                <w:szCs w:val="18"/>
+                <w:shd w:fill="f8f8f8" w:val="clear"/>
+                <w:rtl w:val="0"/>
+              </w:rPr>
+              <w:t xml:space="preserve">&lt;record </w:t>
+            </w:r>
+            <w:r>
+              <w:rPr>
+                <w:rFonts w:ascii="Consolas" w:cs="Consolas" w:eastAsia="Consolas" w:hAnsi="Consolas"/>
+                <w:color w:val="008080"/>
+                <w:sz w:val="18"/>
+                <w:szCs w:val="18"/>
+                <w:shd w:fill="f8f8f8" w:val="clear"/>
+                <w:rtl w:val="0"/>
+              </w:rPr>
+              <w:t xml:space="preserve">id</w:t>
+            </w:r>
+            <w:r>
+              <w:rPr>
+                <w:rFonts w:ascii="Consolas" w:cs="Consolas" w:eastAsia="Consolas" w:hAnsi="Consolas"/>
+                <w:color w:val="000080"/>
+                <w:sz w:val="18"/>
+                <w:szCs w:val="18"/>
+                <w:shd w:fill="f8f8f8" w:val="clear"/>
+                <w:rtl w:val="0"/>
+              </w:rPr>
+              <w:t xml:space="preserve">=</w:t>
+            </w:r>
+            <w:r>
+              <w:rPr>
+                <w:rFonts w:ascii="Consolas" w:cs="Consolas" w:eastAsia="Consolas" w:hAnsi="Consolas"/>
+                <w:color w:val="dd1144"/>
+                <w:sz w:val="18"/>
+                <w:szCs w:val="18"/>
+                <w:shd w:fill="f8f8f8" w:val="clear"/>
+                <w:rtl w:val="0"/>
+              </w:rPr>
+              <w:t xml:space="preserve">"grupo_bibliotecario"</w:t>
+            </w:r>
+            <w:r>
+              <w:rPr>
+                <w:rFonts w:ascii="Consolas" w:cs="Consolas" w:eastAsia="Consolas" w:hAnsi="Consolas"/>
+                <w:color w:val="000080"/>
+                <w:sz w:val="18"/>
+                <w:szCs w:val="18"/>
+                <w:shd w:fill="f8f8f8" w:val="clear"/>
+                <w:rtl w:val="0"/>
+              </w:rPr>
+              <w:t xml:space="preserve"> </w:t>
+            </w:r>
+            <w:r>
+              <w:rPr>
+                <w:rFonts w:ascii="Consolas" w:cs="Consolas" w:eastAsia="Consolas" w:hAnsi="Consolas"/>
+                <w:color w:val="008080"/>
+                <w:sz w:val="18"/>
+                <w:szCs w:val="18"/>
+                <w:shd w:fill="f8f8f8" w:val="clear"/>
+                <w:rtl w:val="0"/>
+              </w:rPr>
+              <w:t xml:space="preserve">model</w:t>
+            </w:r>
+            <w:r>
+              <w:rPr>
+                <w:rFonts w:ascii="Consolas" w:cs="Consolas" w:eastAsia="Consolas" w:hAnsi="Consolas"/>
+                <w:color w:val="000080"/>
+                <w:sz w:val="18"/>
+                <w:szCs w:val="18"/>
+                <w:shd w:fill="f8f8f8" w:val="clear"/>
+                <w:rtl w:val="0"/>
+              </w:rPr>
+              <w:t xml:space="preserve">=</w:t>
+            </w:r>
+            <w:r>
+              <w:rPr>
+                <w:rFonts w:ascii="Consolas" w:cs="Consolas" w:eastAsia="Consolas" w:hAnsi="Consolas"/>
+                <w:color w:val="dd1144"/>
+                <w:sz w:val="18"/>
+                <w:szCs w:val="18"/>
+                <w:shd w:fill="f8f8f8" w:val="clear"/>
+                <w:rtl w:val="0"/>
+              </w:rPr>
+              <w:t xml:space="preserve">"res.groups"</w:t>
+            </w:r>
+            <w:r>
+              <w:rPr>
+                <w:rFonts w:ascii="Consolas" w:cs="Consolas" w:eastAsia="Consolas" w:hAnsi="Consolas"/>
+                <w:color w:val="000080"/>
+                <w:sz w:val="18"/>
+                <w:szCs w:val="18"/>
+                <w:shd w:fill="f8f8f8" w:val="clear"/>
+                <w:rtl w:val="0"/>
+              </w:rPr>
+              <w:t xml:space="preserve">&gt;</w:t>
+            </w:r>
+            <w:r>
+              <w:rPr>
+                <w:rFonts w:ascii="Consolas" w:cs="Consolas" w:eastAsia="Consolas" w:hAnsi="Consolas"/>
+                <w:color w:val="333333"/>
+                <w:sz w:val="18"/>
+                <w:szCs w:val="18"/>
+                <w:shd w:fill="f8f8f8" w:val="clear"/>
+                <w:rtl w:val="0"/>
+              </w:rPr>
+              <w:br w:type="textWrapping"/>
+              <w:t xml:space="preserve">    </w:t>
+              <w:tab/>
+            </w:r>
+            <w:r>
+              <w:rPr>
+                <w:rFonts w:ascii="Consolas" w:cs="Consolas" w:eastAsia="Consolas" w:hAnsi="Consolas"/>
+                <w:color w:val="000080"/>
+                <w:sz w:val="18"/>
+                <w:szCs w:val="18"/>
+                <w:shd w:fill="f8f8f8" w:val="clear"/>
+                <w:rtl w:val="0"/>
+              </w:rPr>
+              <w:t xml:space="preserve">&lt;field </w:t>
+            </w:r>
+            <w:r>
+              <w:rPr>
+                <w:rFonts w:ascii="Consolas" w:cs="Consolas" w:eastAsia="Consolas" w:hAnsi="Consolas"/>
+                <w:color w:val="008080"/>
+                <w:sz w:val="18"/>
+                <w:szCs w:val="18"/>
+                <w:shd w:fill="f8f8f8" w:val="clear"/>
+                <w:rtl w:val="0"/>
+              </w:rPr>
+              <w:t xml:space="preserve">name</w:t>
+            </w:r>
+            <w:r>
+              <w:rPr>
+                <w:rFonts w:ascii="Consolas" w:cs="Consolas" w:eastAsia="Consolas" w:hAnsi="Consolas"/>
+                <w:color w:val="000080"/>
+                <w:sz w:val="18"/>
+                <w:szCs w:val="18"/>
+                <w:shd w:fill="f8f8f8" w:val="clear"/>
+                <w:rtl w:val="0"/>
+              </w:rPr>
+              <w:t xml:space="preserve">=</w:t>
+            </w:r>
+            <w:r>
+              <w:rPr>
+                <w:rFonts w:ascii="Consolas" w:cs="Consolas" w:eastAsia="Consolas" w:hAnsi="Consolas"/>
+                <w:color w:val="dd1144"/>
+                <w:sz w:val="18"/>
+                <w:szCs w:val="18"/>
+                <w:shd w:fill="f8f8f8" w:val="clear"/>
+                <w:rtl w:val="0"/>
+              </w:rPr>
+              <w:t xml:space="preserve">"name"</w:t>
+            </w:r>
+            <w:r>
+              <w:rPr>
+                <w:rFonts w:ascii="Consolas" w:cs="Consolas" w:eastAsia="Consolas" w:hAnsi="Consolas"/>
+                <w:color w:val="000080"/>
+                <w:sz w:val="18"/>
+                <w:szCs w:val="18"/>
+                <w:shd w:fill="f8f8f8" w:val="clear"/>
+                <w:rtl w:val="0"/>
+              </w:rPr>
+              <w:t xml:space="preserve">&gt;</w:t>
+            </w:r>
+            <w:r>
+              <w:rPr>
+                <w:rFonts w:ascii="Consolas" w:cs="Consolas" w:eastAsia="Consolas" w:hAnsi="Consolas"/>
+                <w:color w:val="333333"/>
+                <w:sz w:val="18"/>
+                <w:szCs w:val="18"/>
+                <w:shd w:fill="f8f8f8" w:val="clear"/>
+                <w:rtl w:val="0"/>
+              </w:rPr>
+              <w:t xml:space="preserve">Bibliotecario</w:t>
+            </w:r>
+            <w:r>
+              <w:rPr>
+                <w:rFonts w:ascii="Consolas" w:cs="Consolas" w:eastAsia="Consolas" w:hAnsi="Consolas"/>
+                <w:color w:val="000080"/>
+                <w:sz w:val="18"/>
+                <w:szCs w:val="18"/>
+                <w:shd w:fill="f8f8f8" w:val="clear"/>
+                <w:rtl w:val="0"/>
+              </w:rPr>
+              <w:t xml:space="preserve">&lt;/field&gt;</w:t>
+            </w:r>
+            <w:r>
+              <w:rPr>
+                <w:rFonts w:ascii="Consolas" w:cs="Consolas" w:eastAsia="Consolas" w:hAnsi="Consolas"/>
+                <w:color w:val="333333"/>
+                <w:sz w:val="18"/>
+                <w:szCs w:val="18"/>
+                <w:shd w:fill="f8f8f8" w:val="clear"/>
+                <w:rtl w:val="0"/>
+              </w:rPr>
+              <w:br w:type="textWrapping"/>
+              <w:t xml:space="preserve">    </w:t>
+              <w:tab/>
+            </w:r>
+            <w:r>
+              <w:rPr>
+                <w:rFonts w:ascii="Consolas" w:cs="Consolas" w:eastAsia="Consolas" w:hAnsi="Consolas"/>
+                <w:color w:val="000080"/>
+                <w:sz w:val="18"/>
+                <w:szCs w:val="18"/>
+                <w:shd w:fill="f8f8f8" w:val="clear"/>
+                <w:rtl w:val="0"/>
+              </w:rPr>
+              <w:t xml:space="preserve">&lt;field </w:t>
+            </w:r>
+            <w:r>
+              <w:rPr>
+                <w:rFonts w:ascii="Consolas" w:cs="Consolas" w:eastAsia="Consolas" w:hAnsi="Consolas"/>
+                <w:color w:val="008080"/>
+                <w:sz w:val="18"/>
+                <w:szCs w:val="18"/>
+                <w:shd w:fill="f8f8f8" w:val="clear"/>
+                <w:rtl w:val="0"/>
+              </w:rPr>
+              <w:t xml:space="preserve">name</w:t>
+            </w:r>
+            <w:r>
+              <w:rPr>
+                <w:rFonts w:ascii="Consolas" w:cs="Consolas" w:eastAsia="Consolas" w:hAnsi="Consolas"/>
+                <w:color w:val="000080"/>
+                <w:sz w:val="18"/>
+                <w:szCs w:val="18"/>
+                <w:shd w:fill="f8f8f8" w:val="clear"/>
+                <w:rtl w:val="0"/>
+              </w:rPr>
+              <w:t xml:space="preserve">=</w:t>
+            </w:r>
+            <w:r>
+              <w:rPr>
+                <w:rFonts w:ascii="Consolas" w:cs="Consolas" w:eastAsia="Consolas" w:hAnsi="Consolas"/>
+                <w:color w:val="dd1144"/>
+                <w:sz w:val="18"/>
+                <w:szCs w:val="18"/>
+                <w:shd w:fill="f8f8f8" w:val="clear"/>
+                <w:rtl w:val="0"/>
+              </w:rPr>
+              <w:t xml:space="preserve">"users"</w:t>
+            </w:r>
+            <w:r>
+              <w:rPr>
+                <w:rFonts w:ascii="Consolas" w:cs="Consolas" w:eastAsia="Consolas" w:hAnsi="Consolas"/>
+                <w:color w:val="000080"/>
+                <w:sz w:val="18"/>
+                <w:szCs w:val="18"/>
+                <w:shd w:fill="f8f8f8" w:val="clear"/>
+                <w:rtl w:val="0"/>
+              </w:rPr>
+              <w:t xml:space="preserve"> </w:t>
+            </w:r>
+            <w:r>
+              <w:rPr>
+                <w:rFonts w:ascii="Consolas" w:cs="Consolas" w:eastAsia="Consolas" w:hAnsi="Consolas"/>
+                <w:color w:val="008080"/>
+                <w:sz w:val="18"/>
+                <w:szCs w:val="18"/>
+                <w:shd w:fill="f8f8f8" w:val="clear"/>
+                <w:rtl w:val="0"/>
+              </w:rPr>
+              <w:t xml:space="preserve">eval</w:t>
+            </w:r>
+            <w:r>
+              <w:rPr>
+                <w:rFonts w:ascii="Consolas" w:cs="Consolas" w:eastAsia="Consolas" w:hAnsi="Consolas"/>
+                <w:color w:val="000080"/>
+                <w:sz w:val="18"/>
+                <w:szCs w:val="18"/>
+                <w:shd w:fill="f8f8f8" w:val="clear"/>
+                <w:rtl w:val="0"/>
+              </w:rPr>
+              <w:t xml:space="preserve">=</w:t>
+            </w:r>
+            <w:r>
+              <w:rPr>
+                <w:rFonts w:ascii="Consolas" w:cs="Consolas" w:eastAsia="Consolas" w:hAnsi="Consolas"/>
+                <w:color w:val="dd1144"/>
+                <w:sz w:val="18"/>
+                <w:szCs w:val="18"/>
+                <w:shd w:fill="f8f8f8" w:val="clear"/>
+                <w:rtl w:val="0"/>
+              </w:rPr>
+              <w:t xml:space="preserve">"[(4, ref('base.user_admin'))]"</w:t>
+            </w:r>
+            <w:r>
+              <w:rPr>
+                <w:rFonts w:ascii="Consolas" w:cs="Consolas" w:eastAsia="Consolas" w:hAnsi="Consolas"/>
+                <w:color w:val="000080"/>
+                <w:sz w:val="18"/>
+                <w:szCs w:val="18"/>
+                <w:shd w:fill="f8f8f8" w:val="clear"/>
+                <w:rtl w:val="0"/>
+              </w:rPr>
+              <w:t xml:space="preserve"> /&gt;</w:t>
+            </w:r>
+            <w:r>
+              <w:rPr>
+                <w:rFonts w:ascii="Consolas" w:cs="Consolas" w:eastAsia="Consolas" w:hAnsi="Consolas"/>
+                <w:color w:val="333333"/>
+                <w:sz w:val="18"/>
+                <w:szCs w:val="18"/>
+                <w:shd w:fill="f8f8f8" w:val="clear"/>
+                <w:rtl w:val="0"/>
+              </w:rPr>
+              <w:br w:type="textWrapping"/>
+              <w:tab/>
+            </w:r>
+            <w:r>
+              <w:rPr>
+                <w:rFonts w:ascii="Consolas" w:cs="Consolas" w:eastAsia="Consolas" w:hAnsi="Consolas"/>
+                <w:color w:val="000080"/>
+                <w:sz w:val="18"/>
+                <w:szCs w:val="18"/>
+                <w:shd w:fill="f8f8f8" w:val="clear"/>
+                <w:rtl w:val="0"/>
+              </w:rPr>
+              <w:t xml:space="preserve">&lt;/record&gt;</w:t>
+            </w:r>
+            <w:r>
+              <w:rPr>
+                <w:rFonts w:ascii="Consolas" w:cs="Consolas" w:eastAsia="Consolas" w:hAnsi="Consolas"/>
+                <w:color w:val="333333"/>
+                <w:sz w:val="18"/>
+                <w:szCs w:val="18"/>
+                <w:shd w:fill="f8f8f8" w:val="clear"/>
+                <w:rtl w:val="0"/>
+              </w:rPr>
+              <w:br w:type="textWrapping"/>
+            </w:r>
+            <w:r>
+              <w:rPr>
+                <w:rFonts w:ascii="Consolas" w:cs="Consolas" w:eastAsia="Consolas" w:hAnsi="Consolas"/>
+                <w:color w:val="000080"/>
+                <w:sz w:val="18"/>
+                <w:szCs w:val="18"/>
+                <w:shd w:fill="f8f8f8" w:val="clear"/>
+                <w:rtl w:val="0"/>
+              </w:rPr>
+              <w:t xml:space="preserve">&lt;/odoo&gt;</w:t>
+            </w:r>
+            <w:r>
+              <w:rPr>
+                <w:rtl w:val="0"/>
+              </w:rPr>
+            </w:r>
+          </w:p>
+        </w:tc>
+      </w:tr>
+    </w:tbl>
+    <w:p>
+      <w:pPr>
+        <w:rPr/>
+      </w:pPr>
+      <w:r>
+        <w:rPr>
+          <w:rtl w:val="0"/>
+        </w:rPr>
+      </w:r>
+    </w:p>
+    <w:p>
+      <w:pPr>
+        <w:rPr/>
+      </w:pPr>
+      <w:r>
+        <w:rPr>
+          <w:rtl w:val="0"/>
+        </w:rPr>
+        <w:t xml:space="preserve">Con este ejemplo, hemos creado el “grupo_bibliotecario” y lo hemos poblado añadiendo los usuarios que pertenezcan al grupo de administradores (“base.user_admin”). Para usarlo en el fichero “csv” con las ACL, simplemente deberemos indicar en el campo grupo “grupo_bibliotecario”. Más información en </w:t>
+      </w:r>
+      <w:hyperlink r:id="rId22">
+        <w:r>
+          <w:rPr>
+            <w:color w:val="1155cc"/>
+            <w:u w:val="single"/>
+            <w:rtl w:val="0"/>
+          </w:rPr>
+          <w:t xml:space="preserve">www.odoo.yenthevg.com/creating-security-groups-odoo/</w:t>
+        </w:r>
+      </w:hyperlink>
+      <w:r>
+        <w:rPr>
+          <w:rtl w:val="0"/>
+        </w:rPr>
+        <w:t xml:space="preserve"> y en  </w:t>
+      </w:r>
+      <w:hyperlink r:id="rId23">
+        <w:r>
+          <w:rPr>
+            <w:color w:val="1155cc"/>
+            <w:u w:val="single"/>
+            <w:rtl w:val="0"/>
+          </w:rPr>
+          <w:t xml:space="preserve">https://www.odoo.com/documentation/14.0/es/developer/howtos/rdtraining/05_securityintro.html</w:t>
+        </w:r>
+      </w:hyperlink>
+      <w:r>
+        <w:rPr>
+          <w:rtl w:val="0"/>
+        </w:rPr>
+      </w:r>
+    </w:p>
+    <w:p>
+      <w:pPr>
+        <w:pStyle w:val="Heading1"/>
+        <w:numPr>
+          <w:ilvl w:val="0"/>
+          <w:numId w:val="20"/>
+        </w:numPr>
+        <w:ind w:left="432"/>
+      </w:pPr>
+      <w:bookmarkStart w:colFirst="0" w:colLast="0" w:name="_r3i5y0dezycf" w:id="31"/>
+      <w:bookmarkEnd w:id="31"/>
+      <w:r>
+        <w:rPr>
+          <w:rtl w:val="0"/>
+        </w:rPr>
         <w:t xml:space="preserve">Módulos de ejemplo con comentarios</w:t>
       </w:r>
     </w:p>
@@ -26696,7 +27895,7 @@
         </w:rPr>
         <w:t xml:space="preserve">Se pueden encontrar ejemplos de módulos de Odoo comentados con los conceptos tratados durante la unidad en </w:t>
       </w:r>
-      <w:hyperlink r:id="rId22">
+      <w:hyperlink r:id="rId24">
         <w:r>
           <w:rPr>
             <w:color w:val="1155cc"/>
@@ -26718,13 +27917,13 @@
         <w:pageBreakBefore w:val="0"/>
         <w:numPr>
           <w:ilvl w:val="0"/>
-          <w:numId w:val="19"/>
+          <w:numId w:val="20"/>
         </w:numPr>
         <w:ind w:left="432" w:right="0"/>
         <w:rPr/>
       </w:pPr>
-      <w:bookmarkStart w:colFirst="0" w:colLast="0" w:name="_6av2cnuyuhr1" w:id="31"/>
-      <w:bookmarkEnd w:id="31"/>
+      <w:bookmarkStart w:colFirst="0" w:colLast="0" w:name="_efwqehctkf1f" w:id="32"/>
+      <w:bookmarkEnd w:id="32"/>
       <w:r>
         <w:rPr>
           <w:rtl w:val="0"/>
@@ -26743,7 +27942,7 @@
         <w:ind w:left="432" w:firstLine="0"/>
         <w:rPr/>
       </w:pPr>
-      <w:hyperlink r:id="rId23">
+      <w:hyperlink r:id="rId25">
         <w:r>
           <w:rPr>
             <w:color w:val="1155cc"/>
@@ -26765,7 +27964,7 @@
         <w:ind w:left="432" w:firstLine="0"/>
         <w:rPr/>
       </w:pPr>
-      <w:hyperlink r:id="rId24">
+      <w:hyperlink r:id="rId26">
         <w:r>
           <w:rPr>
             <w:color w:val="1155cc"/>
@@ -26787,7 +27986,7 @@
         <w:ind w:left="432" w:firstLine="0"/>
         <w:rPr/>
       </w:pPr>
-      <w:hyperlink r:id="rId25">
+      <w:hyperlink r:id="rId27">
         <w:r>
           <w:rPr>
             <w:color w:val="1155cc"/>
@@ -26805,11 +28004,33 @@
     </w:p>
     <w:p>
       <w:pPr>
+        <w:pageBreakBefore w:val="0"/>
+        <w:ind w:left="432" w:firstLine="0"/>
+        <w:rPr/>
+      </w:pPr>
+      <w:hyperlink r:id="rId28">
+        <w:r>
+          <w:rPr>
+            <w:color w:val="1155cc"/>
+            <w:u w:val="single"/>
+            <w:rtl w:val="0"/>
+          </w:rPr>
+          <w:t xml:space="preserve">https://konodoo.com/blog/konodoo-blog-de-tecnologia-1</w:t>
+        </w:r>
+      </w:hyperlink>
+      <w:r>
+        <w:rPr>
+          <w:rtl w:val="0"/>
+        </w:rPr>
+      </w:r>
+    </w:p>
+    <w:p>
+      <w:pPr>
         <w:pStyle w:val="Heading1"/>
         <w:pageBreakBefore w:val="0"/>
         <w:numPr>
           <w:ilvl w:val="0"/>
-          <w:numId w:val="19"/>
+          <w:numId w:val="20"/>
         </w:numPr>
         <w:ind w:left="432"/>
         <w:rPr>
@@ -26820,8 +28041,8 @@
           <w:szCs w:val="28"/>
         </w:rPr>
       </w:pPr>
-      <w:bookmarkStart w:colFirst="0" w:colLast="0" w:name="_mh0sb6oag3eq" w:id="32"/>
-      <w:bookmarkEnd w:id="32"/>
+      <w:bookmarkStart w:colFirst="0" w:colLast="0" w:name="_mh0sb6oag3eq" w:id="33"/>
+      <w:bookmarkEnd w:id="33"/>
       <w:r>
         <w:rPr>
           <w:rtl w:val="0"/>
@@ -26888,8 +28109,8 @@
       </w:r>
     </w:p>
     <w:sectPr>
-      <w:headerReference r:id="rId26" w:type="default"/>
-      <w:footerReference r:id="rId27" w:type="default"/>
+      <w:headerReference r:id="rId29" w:type="default"/>
+      <w:footerReference r:id="rId30" w:type="default"/>
       <w:type w:val="nextPage"/>
       <w:pgSz w:h="16838" w:w="11906" w:orient="portrait"/>
       <w:pgMar w:bottom="1737" w:top="1623" w:left="1077" w:right="1077" w:header="1134" w:footer="1134"/>
@@ -28876,7 +30097,7 @@
       <w:lvlText w:val="●"/>
       <w:lvlJc w:val="left"/>
       <w:pPr>
-        <w:ind w:left="1440" w:hanging="360"/>
+        <w:ind w:left="720" w:hanging="360"/>
       </w:pPr>
       <w:rPr>
         <w:u w:val="none"/>
@@ -28888,7 +30109,7 @@
       <w:lvlText w:val="○"/>
       <w:lvlJc w:val="left"/>
       <w:pPr>
-        <w:ind w:left="2160" w:hanging="360"/>
+        <w:ind w:left="1440" w:hanging="360"/>
       </w:pPr>
       <w:rPr>
         <w:u w:val="none"/>
@@ -28900,7 +30121,7 @@
       <w:lvlText w:val="■"/>
       <w:lvlJc w:val="left"/>
       <w:pPr>
-        <w:ind w:left="2880" w:hanging="360"/>
+        <w:ind w:left="2160" w:hanging="360"/>
       </w:pPr>
       <w:rPr>
         <w:u w:val="none"/>
@@ -28912,7 +30133,7 @@
       <w:lvlText w:val="●"/>
       <w:lvlJc w:val="left"/>
       <w:pPr>
-        <w:ind w:left="3600" w:hanging="360"/>
+        <w:ind w:left="2880" w:hanging="360"/>
       </w:pPr>
       <w:rPr>
         <w:u w:val="none"/>
@@ -28924,7 +30145,7 @@
       <w:lvlText w:val="○"/>
       <w:lvlJc w:val="left"/>
       <w:pPr>
-        <w:ind w:left="4320" w:hanging="360"/>
+        <w:ind w:left="3600" w:hanging="360"/>
       </w:pPr>
       <w:rPr>
         <w:u w:val="none"/>
@@ -28936,7 +30157,7 @@
       <w:lvlText w:val="■"/>
       <w:lvlJc w:val="left"/>
       <w:pPr>
-        <w:ind w:left="5040" w:hanging="360"/>
+        <w:ind w:left="4320" w:hanging="360"/>
       </w:pPr>
       <w:rPr>
         <w:u w:val="none"/>
@@ -28948,7 +30169,7 @@
       <w:lvlText w:val="●"/>
       <w:lvlJc w:val="left"/>
       <w:pPr>
-        <w:ind w:left="5760" w:hanging="360"/>
+        <w:ind w:left="5040" w:hanging="360"/>
       </w:pPr>
       <w:rPr>
         <w:u w:val="none"/>
@@ -28960,7 +30181,7 @@
       <w:lvlText w:val="○"/>
       <w:lvlJc w:val="left"/>
       <w:pPr>
-        <w:ind w:left="6480" w:hanging="360"/>
+        <w:ind w:left="5760" w:hanging="360"/>
       </w:pPr>
       <w:rPr>
         <w:u w:val="none"/>
@@ -28972,7 +30193,7 @@
       <w:lvlText w:val="■"/>
       <w:lvlJc w:val="left"/>
       <w:pPr>
-        <w:ind w:left="7200" w:hanging="360"/>
+        <w:ind w:left="6480" w:hanging="360"/>
       </w:pPr>
       <w:rPr>
         <w:u w:val="none"/>
@@ -28986,7 +30207,7 @@
       <w:lvlText w:val="●"/>
       <w:lvlJc w:val="left"/>
       <w:pPr>
-        <w:ind w:left="720" w:hanging="360"/>
+        <w:ind w:left="1440" w:hanging="360"/>
       </w:pPr>
       <w:rPr>
         <w:u w:val="none"/>
@@ -28998,7 +30219,7 @@
       <w:lvlText w:val="○"/>
       <w:lvlJc w:val="left"/>
       <w:pPr>
-        <w:ind w:left="1440" w:hanging="360"/>
+        <w:ind w:left="2160" w:hanging="360"/>
       </w:pPr>
       <w:rPr>
         <w:u w:val="none"/>
@@ -29010,7 +30231,7 @@
       <w:lvlText w:val="■"/>
       <w:lvlJc w:val="left"/>
       <w:pPr>
-        <w:ind w:left="2160" w:hanging="360"/>
+        <w:ind w:left="2880" w:hanging="360"/>
       </w:pPr>
       <w:rPr>
         <w:u w:val="none"/>
@@ -29022,7 +30243,7 @@
       <w:lvlText w:val="●"/>
       <w:lvlJc w:val="left"/>
       <w:pPr>
-        <w:ind w:left="2880" w:hanging="360"/>
+        <w:ind w:left="3600" w:hanging="360"/>
       </w:pPr>
       <w:rPr>
         <w:u w:val="none"/>
@@ -29034,7 +30255,7 @@
       <w:lvlText w:val="○"/>
       <w:lvlJc w:val="left"/>
       <w:pPr>
-        <w:ind w:left="3600" w:hanging="360"/>
+        <w:ind w:left="4320" w:hanging="360"/>
       </w:pPr>
       <w:rPr>
         <w:u w:val="none"/>
@@ -29046,7 +30267,7 @@
       <w:lvlText w:val="■"/>
       <w:lvlJc w:val="left"/>
       <w:pPr>
-        <w:ind w:left="4320" w:hanging="360"/>
+        <w:ind w:left="5040" w:hanging="360"/>
       </w:pPr>
       <w:rPr>
         <w:u w:val="none"/>
@@ -29058,7 +30279,7 @@
       <w:lvlText w:val="●"/>
       <w:lvlJc w:val="left"/>
       <w:pPr>
-        <w:ind w:left="5040" w:hanging="360"/>
+        <w:ind w:left="5760" w:hanging="360"/>
       </w:pPr>
       <w:rPr>
         <w:u w:val="none"/>
@@ -29070,7 +30291,7 @@
       <w:lvlText w:val="○"/>
       <w:lvlJc w:val="left"/>
       <w:pPr>
-        <w:ind w:left="5760" w:hanging="360"/>
+        <w:ind w:left="6480" w:hanging="360"/>
       </w:pPr>
       <w:rPr>
         <w:u w:val="none"/>
@@ -29082,7 +30303,7 @@
       <w:lvlText w:val="■"/>
       <w:lvlJc w:val="left"/>
       <w:pPr>
-        <w:ind w:left="6480" w:hanging="360"/>
+        <w:ind w:left="7200" w:hanging="360"/>
       </w:pPr>
       <w:rPr>
         <w:u w:val="none"/>
@@ -29202,98 +30423,6 @@
   <w:abstractNum w:abstractNumId="19">
     <w:lvl w:ilvl="0">
       <w:start w:val="1"/>
-      <w:numFmt w:val="decimal"/>
-      <w:lvlText w:val="%1."/>
-      <w:lvlJc w:val="left"/>
-      <w:pPr>
-        <w:ind w:left="432" w:hanging="432"/>
-      </w:pPr>
-      <w:rPr/>
-    </w:lvl>
-    <w:lvl w:ilvl="1">
-      <w:start w:val="1"/>
-      <w:numFmt w:val="decimal"/>
-      <w:lvlText w:val=" %1.%2 "/>
-      <w:lvlJc w:val="left"/>
-      <w:pPr>
-        <w:ind w:left="576" w:hanging="576"/>
-      </w:pPr>
-      <w:rPr/>
-    </w:lvl>
-    <w:lvl w:ilvl="2">
-      <w:start w:val="1"/>
-      <w:numFmt w:val="decimal"/>
-      <w:lvlText w:val=" %1.%2.%3 "/>
-      <w:lvlJc w:val="left"/>
-      <w:pPr>
-        <w:ind w:left="720" w:hanging="720"/>
-      </w:pPr>
-      <w:rPr/>
-    </w:lvl>
-    <w:lvl w:ilvl="3">
-      <w:start w:val="1"/>
-      <w:numFmt w:val="decimal"/>
-      <w:lvlText w:val=" %1.%2.%3.%4 "/>
-      <w:lvlJc w:val="left"/>
-      <w:pPr>
-        <w:ind w:left="864" w:hanging="864"/>
-      </w:pPr>
-      <w:rPr/>
-    </w:lvl>
-    <w:lvl w:ilvl="4">
-      <w:start w:val="1"/>
-      <w:numFmt w:val="decimal"/>
-      <w:lvlText w:val=" %1.%2.%3.%4.%5 "/>
-      <w:lvlJc w:val="left"/>
-      <w:pPr>
-        <w:ind w:left="1008" w:hanging="1008"/>
-      </w:pPr>
-      <w:rPr/>
-    </w:lvl>
-    <w:lvl w:ilvl="5">
-      <w:start w:val="1"/>
-      <w:numFmt w:val="decimal"/>
-      <w:lvlText w:val=" %1.%2.%3.%4.%5.%6 "/>
-      <w:lvlJc w:val="left"/>
-      <w:pPr>
-        <w:ind w:left="1152" w:hanging="1152"/>
-      </w:pPr>
-      <w:rPr/>
-    </w:lvl>
-    <w:lvl w:ilvl="6">
-      <w:start w:val="1"/>
-      <w:numFmt w:val="decimal"/>
-      <w:lvlText w:val=" %1.%2.%3.%4.%5.%6.%7 "/>
-      <w:lvlJc w:val="left"/>
-      <w:pPr>
-        <w:ind w:left="1296" w:hanging="1296"/>
-      </w:pPr>
-      <w:rPr/>
-    </w:lvl>
-    <w:lvl w:ilvl="7">
-      <w:start w:val="1"/>
-      <w:numFmt w:val="decimal"/>
-      <w:lvlText w:val=" %1.%2.%3.%4.%5.%6.%7.%8 "/>
-      <w:lvlJc w:val="left"/>
-      <w:pPr>
-        <w:ind w:left="1440" w:hanging="1440"/>
-      </w:pPr>
-      <w:rPr/>
-    </w:lvl>
-    <w:lvl w:ilvl="8">
-      <w:start w:val="1"/>
-      <w:numFmt w:val="decimal"/>
-      <w:lvlText w:val=" %1.%2.%3.%4.%5.%6.%7.%8.%9 "/>
-      <w:lvlJc w:val="left"/>
-      <w:pPr>
-        <w:ind w:left="1584" w:hanging="1584"/>
-      </w:pPr>
-      <w:rPr/>
-    </w:lvl>
-  </w:abstractNum>
-  <w:abstractNum w:abstractNumId="20">
-    <w:lvl w:ilvl="0">
-      <w:start w:val="1"/>
       <w:numFmt w:val="bullet"/>
       <w:lvlText w:val="●"/>
       <w:lvlJc w:val="left"/>
@@ -29399,6 +30528,98 @@
       <w:rPr>
         <w:u w:val="none"/>
       </w:rPr>
+    </w:lvl>
+  </w:abstractNum>
+  <w:abstractNum w:abstractNumId="20">
+    <w:lvl w:ilvl="0">
+      <w:start w:val="1"/>
+      <w:numFmt w:val="decimal"/>
+      <w:lvlText w:val="%1."/>
+      <w:lvlJc w:val="left"/>
+      <w:pPr>
+        <w:ind w:left="432" w:hanging="432"/>
+      </w:pPr>
+      <w:rPr/>
+    </w:lvl>
+    <w:lvl w:ilvl="1">
+      <w:start w:val="1"/>
+      <w:numFmt w:val="decimal"/>
+      <w:lvlText w:val=" %1.%2 "/>
+      <w:lvlJc w:val="left"/>
+      <w:pPr>
+        <w:ind w:left="576" w:hanging="576"/>
+      </w:pPr>
+      <w:rPr/>
+    </w:lvl>
+    <w:lvl w:ilvl="2">
+      <w:start w:val="1"/>
+      <w:numFmt w:val="decimal"/>
+      <w:lvlText w:val=" %1.%2.%3 "/>
+      <w:lvlJc w:val="left"/>
+      <w:pPr>
+        <w:ind w:left="720" w:hanging="720"/>
+      </w:pPr>
+      <w:rPr/>
+    </w:lvl>
+    <w:lvl w:ilvl="3">
+      <w:start w:val="1"/>
+      <w:numFmt w:val="decimal"/>
+      <w:lvlText w:val=" %1.%2.%3.%4 "/>
+      <w:lvlJc w:val="left"/>
+      <w:pPr>
+        <w:ind w:left="864" w:hanging="864"/>
+      </w:pPr>
+      <w:rPr/>
+    </w:lvl>
+    <w:lvl w:ilvl="4">
+      <w:start w:val="1"/>
+      <w:numFmt w:val="decimal"/>
+      <w:lvlText w:val=" %1.%2.%3.%4.%5 "/>
+      <w:lvlJc w:val="left"/>
+      <w:pPr>
+        <w:ind w:left="1008" w:hanging="1008"/>
+      </w:pPr>
+      <w:rPr/>
+    </w:lvl>
+    <w:lvl w:ilvl="5">
+      <w:start w:val="1"/>
+      <w:numFmt w:val="decimal"/>
+      <w:lvlText w:val=" %1.%2.%3.%4.%5.%6 "/>
+      <w:lvlJc w:val="left"/>
+      <w:pPr>
+        <w:ind w:left="1152" w:hanging="1152"/>
+      </w:pPr>
+      <w:rPr/>
+    </w:lvl>
+    <w:lvl w:ilvl="6">
+      <w:start w:val="1"/>
+      <w:numFmt w:val="decimal"/>
+      <w:lvlText w:val=" %1.%2.%3.%4.%5.%6.%7 "/>
+      <w:lvlJc w:val="left"/>
+      <w:pPr>
+        <w:ind w:left="1296" w:hanging="1296"/>
+      </w:pPr>
+      <w:rPr/>
+    </w:lvl>
+    <w:lvl w:ilvl="7">
+      <w:start w:val="1"/>
+      <w:numFmt w:val="decimal"/>
+      <w:lvlText w:val=" %1.%2.%3.%4.%5.%6.%7.%8 "/>
+      <w:lvlJc w:val="left"/>
+      <w:pPr>
+        <w:ind w:left="1440" w:hanging="1440"/>
+      </w:pPr>
+      <w:rPr/>
+    </w:lvl>
+    <w:lvl w:ilvl="8">
+      <w:start w:val="1"/>
+      <w:numFmt w:val="decimal"/>
+      <w:lvlText w:val=" %1.%2.%3.%4.%5.%6.%7.%8.%9 "/>
+      <w:lvlJc w:val="left"/>
+      <w:pPr>
+        <w:ind w:left="1584" w:hanging="1584"/>
+      </w:pPr>
+      <w:rPr/>
     </w:lvl>
   </w:abstractNum>
   <w:abstractNum w:abstractNumId="21">
@@ -29842,6 +31063,116 @@
     </w:lvl>
   </w:abstractNum>
   <w:abstractNum w:abstractNumId="25">
+    <w:lvl w:ilvl="0">
+      <w:start w:val="1"/>
+      <w:numFmt w:val="bullet"/>
+      <w:lvlText w:val="●"/>
+      <w:lvlJc w:val="left"/>
+      <w:pPr>
+        <w:ind w:left="720" w:hanging="360"/>
+      </w:pPr>
+      <w:rPr>
+        <w:u w:val="none"/>
+      </w:rPr>
+    </w:lvl>
+    <w:lvl w:ilvl="1">
+      <w:start w:val="1"/>
+      <w:numFmt w:val="bullet"/>
+      <w:lvlText w:val="○"/>
+      <w:lvlJc w:val="left"/>
+      <w:pPr>
+        <w:ind w:left="1440" w:hanging="360"/>
+      </w:pPr>
+      <w:rPr>
+        <w:u w:val="none"/>
+      </w:rPr>
+    </w:lvl>
+    <w:lvl w:ilvl="2">
+      <w:start w:val="1"/>
+      <w:numFmt w:val="bullet"/>
+      <w:lvlText w:val="■"/>
+      <w:lvlJc w:val="left"/>
+      <w:pPr>
+        <w:ind w:left="2160" w:hanging="360"/>
+      </w:pPr>
+      <w:rPr>
+        <w:u w:val="none"/>
+      </w:rPr>
+    </w:lvl>
+    <w:lvl w:ilvl="3">
+      <w:start w:val="1"/>
+      <w:numFmt w:val="bullet"/>
+      <w:lvlText w:val="●"/>
+      <w:lvlJc w:val="left"/>
+      <w:pPr>
+        <w:ind w:left="2880" w:hanging="360"/>
+      </w:pPr>
+      <w:rPr>
+        <w:u w:val="none"/>
+      </w:rPr>
+    </w:lvl>
+    <w:lvl w:ilvl="4">
+      <w:start w:val="1"/>
+      <w:numFmt w:val="bullet"/>
+      <w:lvlText w:val="○"/>
+      <w:lvlJc w:val="left"/>
+      <w:pPr>
+        <w:ind w:left="3600" w:hanging="360"/>
+      </w:pPr>
+      <w:rPr>
+        <w:u w:val="none"/>
+      </w:rPr>
+    </w:lvl>
+    <w:lvl w:ilvl="5">
+      <w:start w:val="1"/>
+      <w:numFmt w:val="bullet"/>
+      <w:lvlText w:val="■"/>
+      <w:lvlJc w:val="left"/>
+      <w:pPr>
+        <w:ind w:left="4320" w:hanging="360"/>
+      </w:pPr>
+      <w:rPr>
+        <w:u w:val="none"/>
+      </w:rPr>
+    </w:lvl>
+    <w:lvl w:ilvl="6">
+      <w:start w:val="1"/>
+      <w:numFmt w:val="bullet"/>
+      <w:lvlText w:val="●"/>
+      <w:lvlJc w:val="left"/>
+      <w:pPr>
+        <w:ind w:left="5040" w:hanging="360"/>
+      </w:pPr>
+      <w:rPr>
+        <w:u w:val="none"/>
+      </w:rPr>
+    </w:lvl>
+    <w:lvl w:ilvl="7">
+      <w:start w:val="1"/>
+      <w:numFmt w:val="bullet"/>
+      <w:lvlText w:val="○"/>
+      <w:lvlJc w:val="left"/>
+      <w:pPr>
+        <w:ind w:left="5760" w:hanging="360"/>
+      </w:pPr>
+      <w:rPr>
+        <w:u w:val="none"/>
+      </w:rPr>
+    </w:lvl>
+    <w:lvl w:ilvl="8">
+      <w:start w:val="1"/>
+      <w:numFmt w:val="bullet"/>
+      <w:lvlText w:val="■"/>
+      <w:lvlJc w:val="left"/>
+      <w:pPr>
+        <w:ind w:left="6480" w:hanging="360"/>
+      </w:pPr>
+      <w:rPr>
+        <w:u w:val="none"/>
+      </w:rPr>
+    </w:lvl>
+  </w:abstractNum>
+  <w:abstractNum w:abstractNumId="26">
     <w:lvl w:ilvl="0">
       <w:start w:val="1"/>
       <w:numFmt w:val="bullet"/>
@@ -30025,6 +31356,9 @@
   </w:num>
   <w:num w:numId="25">
     <w:abstractNumId w:val="25"/>
+  </w:num>
+  <w:num w:numId="26">
+    <w:abstractNumId w:val="26"/>
   </w:num>
 </w:numbering>
 </file>
@@ -30599,6 +31933,58 @@
       </w:tblCellMar>
     </w:tblPr>
   </w:style>
+  <w:style w:type="table" w:styleId="Table32">
+    <w:basedOn w:val="TableNormal"/>
+    <w:tblPr>
+      <w:tblStyleRowBandSize w:val="1"/>
+      <w:tblStyleColBandSize w:val="1"/>
+      <w:tblCellMar>
+        <w:top w:w="100.0" w:type="dxa"/>
+        <w:left w:w="100.0" w:type="dxa"/>
+        <w:bottom w:w="100.0" w:type="dxa"/>
+        <w:right w:w="100.0" w:type="dxa"/>
+      </w:tblCellMar>
+    </w:tblPr>
+  </w:style>
+  <w:style w:type="table" w:styleId="Table33">
+    <w:basedOn w:val="TableNormal"/>
+    <w:tblPr>
+      <w:tblStyleRowBandSize w:val="1"/>
+      <w:tblStyleColBandSize w:val="1"/>
+      <w:tblCellMar>
+        <w:top w:w="100.0" w:type="dxa"/>
+        <w:left w:w="100.0" w:type="dxa"/>
+        <w:bottom w:w="100.0" w:type="dxa"/>
+        <w:right w:w="100.0" w:type="dxa"/>
+      </w:tblCellMar>
+    </w:tblPr>
+  </w:style>
+  <w:style w:type="table" w:styleId="Table34">
+    <w:basedOn w:val="TableNormal"/>
+    <w:tblPr>
+      <w:tblStyleRowBandSize w:val="1"/>
+      <w:tblStyleColBandSize w:val="1"/>
+      <w:tblCellMar>
+        <w:top w:w="100.0" w:type="dxa"/>
+        <w:left w:w="100.0" w:type="dxa"/>
+        <w:bottom w:w="100.0" w:type="dxa"/>
+        <w:right w:w="100.0" w:type="dxa"/>
+      </w:tblCellMar>
+    </w:tblPr>
+  </w:style>
+  <w:style w:type="table" w:styleId="Table35">
+    <w:basedOn w:val="TableNormal"/>
+    <w:tblPr>
+      <w:tblStyleRowBandSize w:val="1"/>
+      <w:tblStyleColBandSize w:val="1"/>
+      <w:tblCellMar>
+        <w:top w:w="100.0" w:type="dxa"/>
+        <w:left w:w="100.0" w:type="dxa"/>
+        <w:bottom w:w="100.0" w:type="dxa"/>
+        <w:right w:w="100.0" w:type="dxa"/>
+      </w:tblCellMar>
+    </w:tblPr>
+  </w:style>
 </w:styles>
 </file>
 

</xml_diff>